<commit_message>
Added      TestTaskSolutions/TaskFourTest.cs Modified   TASKS.docx Modified   TaskSolutions/.vs/TaskSolutions/v16/.suo Modified   TaskSolutions/.vs/TaskSolutions/v16/TestStore/0/000.testlog Modified   TestTaskSolutions/bin/Debug/net5.0/TaskSolutions.dll Modified   TestTaskSolutions/bin/Debug/net5.0/TaskSolutions.pdb Modified   TestTaskSolutions/bin/Debug/net5.0/TestTaskSolutions.dll Modified   TestTaskSolutions/bin/Debug/net5.0/TestTaskSolutions.pdb Modified   TestTaskSolutions/bin/Debug/net5.0/ref/TestTaskSolutions.dll Modified   TestTaskSolutions/obj/Debug/net5.0/TestTaskSolutions.csproj.CoreCompileInputs.cache Modified   TestTaskSolutions/obj/Debug/net5.0/TestTaskSolutions.dll Modified   TestTaskSolutions/obj/Debug/net5.0/TestTaskSolutions.pdb Modified   TestTaskSolutions/obj/Debug/net5.0/ref/TestTaskSolutions.dll
</commit_message>
<xml_diff>
--- a/TASKS.docx
+++ b/TASKS.docx
@@ -65,7 +65,25 @@
           <w:sz w:val="28"/>
           <w:szCs w:val="28"/>
         </w:rPr>
-        <w:t xml:space="preserve"> (e.g. 2011) and performs the following actions:</w:t>
+        <w:t xml:space="preserve"> (</w:t>
+      </w:r>
+      <w:proofErr w:type="gramStart"/>
+      <w:r>
+        <w:rPr>
+          <w:rFonts w:ascii="Arial Black" w:hAnsi="Arial Black"/>
+          <w:sz w:val="28"/>
+          <w:szCs w:val="28"/>
+        </w:rPr>
+        <w:t>e.g.</w:t>
+      </w:r>
+      <w:proofErr w:type="gramEnd"/>
+      <w:r>
+        <w:rPr>
+          <w:rFonts w:ascii="Arial Black" w:hAnsi="Arial Black"/>
+          <w:sz w:val="28"/>
+          <w:szCs w:val="28"/>
+        </w:rPr>
+        <w:t xml:space="preserve"> 2011) and performs the following actions:</w:t>
       </w:r>
     </w:p>
     <w:p>
@@ -684,6 +702,393 @@
     </w:p>
     <w:p>
       <w:pPr>
+        <w:pStyle w:val="NormalWeb"/>
+        <w:shd w:val="clear" w:color="auto" w:fill="FFFFFF"/>
+        <w:spacing w:before="0" w:beforeAutospacing="0" w:after="240" w:afterAutospacing="0" w:line="360" w:lineRule="atLeast"/>
+        <w:rPr>
+          <w:rFonts w:ascii="Arial Black" w:hAnsi="Arial Black" w:cs="Helvetica"/>
+          <w:b/>
+          <w:bCs/>
+          <w:sz w:val="28"/>
+          <w:szCs w:val="28"/>
+        </w:rPr>
+      </w:pPr>
+      <w:r>
+        <w:rPr>
+          <w:rFonts w:ascii="Arial Black" w:hAnsi="Arial Black" w:cs="Courier New"/>
+          <w:sz w:val="28"/>
+          <w:szCs w:val="28"/>
+        </w:rPr>
+        <w:t>(4)</w:t>
+      </w:r>
+      <w:r>
+        <w:rPr>
+          <w:rFonts w:ascii="Arial Black" w:hAnsi="Arial Black" w:cs="Courier New"/>
+          <w:sz w:val="28"/>
+          <w:szCs w:val="28"/>
+        </w:rPr>
+        <w:t xml:space="preserve"> </w:t>
+      </w:r>
+      <w:r>
+        <w:rPr>
+          <w:rFonts w:ascii="Arial Black" w:hAnsi="Arial Black" w:cs="Helvetica"/>
+          <w:b/>
+          <w:bCs/>
+          <w:sz w:val="28"/>
+          <w:szCs w:val="28"/>
+        </w:rPr>
+        <w:t xml:space="preserve">Write a C# Sharp program to check two given </w:t>
+      </w:r>
+      <w:proofErr w:type="gramStart"/>
+      <w:r>
+        <w:rPr>
+          <w:rFonts w:ascii="Arial Black" w:hAnsi="Arial Black" w:cs="Helvetica"/>
+          <w:b/>
+          <w:bCs/>
+          <w:sz w:val="28"/>
+          <w:szCs w:val="28"/>
+        </w:rPr>
+        <w:t>integers</w:t>
+      </w:r>
+      <w:r>
+        <w:rPr>
+          <w:rFonts w:ascii="Arial Black" w:hAnsi="Arial Black" w:cs="Helvetica"/>
+          <w:b/>
+          <w:bCs/>
+          <w:sz w:val="28"/>
+          <w:szCs w:val="28"/>
+        </w:rPr>
+        <w:t>,</w:t>
+      </w:r>
+      <w:r>
+        <w:rPr>
+          <w:rFonts w:ascii="Arial Black" w:hAnsi="Arial Black" w:cs="Helvetica"/>
+          <w:b/>
+          <w:bCs/>
+          <w:sz w:val="28"/>
+          <w:szCs w:val="28"/>
+        </w:rPr>
+        <w:t xml:space="preserve"> and</w:t>
+      </w:r>
+      <w:proofErr w:type="gramEnd"/>
+      <w:r>
+        <w:rPr>
+          <w:rFonts w:ascii="Arial Black" w:hAnsi="Arial Black" w:cs="Helvetica"/>
+          <w:b/>
+          <w:bCs/>
+          <w:sz w:val="28"/>
+          <w:szCs w:val="28"/>
+        </w:rPr>
+        <w:t xml:space="preserve"> return true if one of them is 30 or if their sum is 30. </w:t>
+      </w:r>
+      <w:r>
+        <w:rPr>
+          <w:rFonts w:ascii="Arial Black" w:hAnsi="Arial Black" w:cs="Helvetica"/>
+          <w:b/>
+          <w:bCs/>
+          <w:sz w:val="28"/>
+          <w:szCs w:val="28"/>
+        </w:rPr>
+        <w:t xml:space="preserve"> </w:t>
+      </w:r>
+    </w:p>
+    <w:p>
+      <w:pPr>
+        <w:pStyle w:val="NormalWeb"/>
+        <w:shd w:val="clear" w:color="auto" w:fill="FFFFFF"/>
+        <w:spacing w:before="0" w:beforeAutospacing="0" w:after="240" w:afterAutospacing="0" w:line="360" w:lineRule="atLeast"/>
+        <w:rPr>
+          <w:rFonts w:ascii="Arial Black" w:hAnsi="Arial Black" w:cs="Helvetica"/>
+          <w:b/>
+          <w:bCs/>
+          <w:sz w:val="28"/>
+          <w:szCs w:val="28"/>
+        </w:rPr>
+      </w:pPr>
+      <w:r>
+        <w:rPr>
+          <w:rStyle w:val="Emphasis"/>
+          <w:rFonts w:ascii="Arial Black" w:hAnsi="Arial Black" w:cs="Helvetica"/>
+          <w:b/>
+          <w:bCs/>
+          <w:sz w:val="28"/>
+          <w:szCs w:val="28"/>
+        </w:rPr>
+        <w:t>Sample Input</w:t>
+      </w:r>
+      <w:r>
+        <w:rPr>
+          <w:rFonts w:ascii="Arial Black" w:hAnsi="Arial Black" w:cs="Helvetica"/>
+          <w:b/>
+          <w:bCs/>
+          <w:sz w:val="28"/>
+          <w:szCs w:val="28"/>
+        </w:rPr>
+        <w:t>:</w:t>
+      </w:r>
+      <w:r>
+        <w:rPr>
+          <w:rFonts w:ascii="Arial Black" w:hAnsi="Arial Black" w:cs="Helvetica"/>
+          <w:b/>
+          <w:bCs/>
+          <w:sz w:val="28"/>
+          <w:szCs w:val="28"/>
+        </w:rPr>
+        <w:br/>
+      </w:r>
+      <w:r>
+        <w:rPr>
+          <w:rFonts w:ascii="Arial Black" w:hAnsi="Arial Black" w:cs="Helvetica"/>
+          <w:b/>
+          <w:bCs/>
+          <w:sz w:val="28"/>
+          <w:szCs w:val="28"/>
+        </w:rPr>
+        <w:t xml:space="preserve">- </w:t>
+      </w:r>
+      <w:r>
+        <w:rPr>
+          <w:rFonts w:ascii="Arial Black" w:hAnsi="Arial Black" w:cs="Helvetica"/>
+          <w:b/>
+          <w:bCs/>
+          <w:sz w:val="28"/>
+          <w:szCs w:val="28"/>
+        </w:rPr>
+        <w:t>30, 0</w:t>
+      </w:r>
+      <w:r>
+        <w:rPr>
+          <w:rFonts w:ascii="Arial Black" w:hAnsi="Arial Black" w:cs="Helvetica"/>
+          <w:b/>
+          <w:bCs/>
+          <w:sz w:val="28"/>
+          <w:szCs w:val="28"/>
+        </w:rPr>
+        <w:br/>
+      </w:r>
+      <w:r>
+        <w:rPr>
+          <w:rFonts w:ascii="Arial Black" w:hAnsi="Arial Black" w:cs="Helvetica"/>
+          <w:b/>
+          <w:bCs/>
+          <w:sz w:val="28"/>
+          <w:szCs w:val="28"/>
+        </w:rPr>
+        <w:t xml:space="preserve">- </w:t>
+      </w:r>
+      <w:r>
+        <w:rPr>
+          <w:rFonts w:ascii="Arial Black" w:hAnsi="Arial Black" w:cs="Helvetica"/>
+          <w:b/>
+          <w:bCs/>
+          <w:sz w:val="28"/>
+          <w:szCs w:val="28"/>
+        </w:rPr>
+        <w:t>25, 5</w:t>
+      </w:r>
+      <w:r>
+        <w:rPr>
+          <w:rFonts w:ascii="Arial Black" w:hAnsi="Arial Black" w:cs="Helvetica"/>
+          <w:b/>
+          <w:bCs/>
+          <w:sz w:val="28"/>
+          <w:szCs w:val="28"/>
+        </w:rPr>
+        <w:br/>
+      </w:r>
+      <w:r>
+        <w:rPr>
+          <w:rFonts w:ascii="Arial Black" w:hAnsi="Arial Black" w:cs="Helvetica"/>
+          <w:b/>
+          <w:bCs/>
+          <w:sz w:val="28"/>
+          <w:szCs w:val="28"/>
+        </w:rPr>
+        <w:t xml:space="preserve">- </w:t>
+      </w:r>
+      <w:r>
+        <w:rPr>
+          <w:rFonts w:ascii="Arial Black" w:hAnsi="Arial Black" w:cs="Helvetica"/>
+          <w:b/>
+          <w:bCs/>
+          <w:sz w:val="28"/>
+          <w:szCs w:val="28"/>
+        </w:rPr>
+        <w:t>20, 30</w:t>
+      </w:r>
+      <w:r>
+        <w:rPr>
+          <w:rFonts w:ascii="Arial Black" w:hAnsi="Arial Black" w:cs="Helvetica"/>
+          <w:b/>
+          <w:bCs/>
+          <w:sz w:val="28"/>
+          <w:szCs w:val="28"/>
+        </w:rPr>
+        <w:br/>
+      </w:r>
+      <w:r>
+        <w:rPr>
+          <w:rFonts w:ascii="Arial Black" w:hAnsi="Arial Black" w:cs="Helvetica"/>
+          <w:b/>
+          <w:bCs/>
+          <w:sz w:val="28"/>
+          <w:szCs w:val="28"/>
+        </w:rPr>
+        <w:t xml:space="preserve">- </w:t>
+      </w:r>
+      <w:r>
+        <w:rPr>
+          <w:rFonts w:ascii="Arial Black" w:hAnsi="Arial Black" w:cs="Helvetica"/>
+          <w:b/>
+          <w:bCs/>
+          <w:sz w:val="28"/>
+          <w:szCs w:val="28"/>
+        </w:rPr>
+        <w:t>20, 25</w:t>
+      </w:r>
+      <w:r>
+        <w:rPr>
+          <w:rFonts w:ascii="Arial Black" w:hAnsi="Arial Black" w:cs="Helvetica"/>
+          <w:b/>
+          <w:bCs/>
+          <w:sz w:val="28"/>
+          <w:szCs w:val="28"/>
+        </w:rPr>
+        <w:br/>
+      </w:r>
+      <w:r>
+        <w:rPr>
+          <w:rStyle w:val="Emphasis"/>
+          <w:rFonts w:ascii="Arial Black" w:hAnsi="Arial Black" w:cs="Helvetica"/>
+          <w:b/>
+          <w:bCs/>
+          <w:sz w:val="28"/>
+          <w:szCs w:val="28"/>
+        </w:rPr>
+        <w:t>Expected Output</w:t>
+      </w:r>
+      <w:r>
+        <w:rPr>
+          <w:rFonts w:ascii="Arial Black" w:hAnsi="Arial Black" w:cs="Helvetica"/>
+          <w:b/>
+          <w:bCs/>
+          <w:sz w:val="28"/>
+          <w:szCs w:val="28"/>
+        </w:rPr>
+        <w:t>:</w:t>
+      </w:r>
+    </w:p>
+    <w:p>
+      <w:pPr>
+        <w:pStyle w:val="HTMLPreformatted"/>
+        <w:numPr>
+          <w:ilvl w:val="0"/>
+          <w:numId w:val="2"/>
+        </w:numPr>
+        <w:shd w:val="clear" w:color="auto" w:fill="FFFFFF"/>
+        <w:rPr>
+          <w:rFonts w:ascii="Arial Black" w:hAnsi="Arial Black"/>
+          <w:b/>
+          <w:bCs/>
+          <w:sz w:val="28"/>
+          <w:szCs w:val="28"/>
+        </w:rPr>
+      </w:pPr>
+      <w:r>
+        <w:rPr>
+          <w:rFonts w:ascii="Arial Black" w:hAnsi="Arial Black"/>
+          <w:b/>
+          <w:bCs/>
+          <w:sz w:val="28"/>
+          <w:szCs w:val="28"/>
+        </w:rPr>
+        <w:lastRenderedPageBreak/>
+        <w:t>True</w:t>
+      </w:r>
+    </w:p>
+    <w:p>
+      <w:pPr>
+        <w:pStyle w:val="HTMLPreformatted"/>
+        <w:numPr>
+          <w:ilvl w:val="0"/>
+          <w:numId w:val="2"/>
+        </w:numPr>
+        <w:shd w:val="clear" w:color="auto" w:fill="FFFFFF"/>
+        <w:rPr>
+          <w:rFonts w:ascii="Arial Black" w:hAnsi="Arial Black"/>
+          <w:b/>
+          <w:bCs/>
+          <w:sz w:val="28"/>
+          <w:szCs w:val="28"/>
+        </w:rPr>
+      </w:pPr>
+      <w:r>
+        <w:rPr>
+          <w:rFonts w:ascii="Arial Black" w:hAnsi="Arial Black"/>
+          <w:b/>
+          <w:bCs/>
+          <w:sz w:val="28"/>
+          <w:szCs w:val="28"/>
+        </w:rPr>
+        <w:t>True</w:t>
+      </w:r>
+    </w:p>
+    <w:p>
+      <w:pPr>
+        <w:pStyle w:val="HTMLPreformatted"/>
+        <w:numPr>
+          <w:ilvl w:val="0"/>
+          <w:numId w:val="2"/>
+        </w:numPr>
+        <w:shd w:val="clear" w:color="auto" w:fill="FFFFFF"/>
+        <w:rPr>
+          <w:rFonts w:ascii="Arial Black" w:hAnsi="Arial Black"/>
+          <w:b/>
+          <w:bCs/>
+          <w:sz w:val="28"/>
+          <w:szCs w:val="28"/>
+        </w:rPr>
+      </w:pPr>
+      <w:r>
+        <w:rPr>
+          <w:rFonts w:ascii="Arial Black" w:hAnsi="Arial Black"/>
+          <w:b/>
+          <w:bCs/>
+          <w:sz w:val="28"/>
+          <w:szCs w:val="28"/>
+        </w:rPr>
+        <w:t>True</w:t>
+      </w:r>
+    </w:p>
+    <w:p>
+      <w:pPr>
+        <w:pStyle w:val="HTMLPreformatted"/>
+        <w:numPr>
+          <w:ilvl w:val="0"/>
+          <w:numId w:val="2"/>
+        </w:numPr>
+        <w:shd w:val="clear" w:color="auto" w:fill="FFFFFF"/>
+        <w:rPr>
+          <w:rFonts w:ascii="Arial Black" w:hAnsi="Arial Black"/>
+          <w:b/>
+          <w:bCs/>
+          <w:sz w:val="28"/>
+          <w:szCs w:val="28"/>
+        </w:rPr>
+      </w:pPr>
+      <w:r>
+        <w:rPr>
+          <w:rFonts w:ascii="Arial Black" w:hAnsi="Arial Black"/>
+          <w:b/>
+          <w:bCs/>
+          <w:sz w:val="28"/>
+          <w:szCs w:val="28"/>
+        </w:rPr>
+        <w:t>False</w:t>
+      </w:r>
+    </w:p>
+    <w:p>
+      <w:pPr>
         <w:shd w:val="clear" w:color="auto" w:fill="FFFFFF"/>
         <w:tabs>
           <w:tab w:val="left" w:pos="916"/>
@@ -710,14 +1115,6 @@
           <w:szCs w:val="28"/>
         </w:rPr>
       </w:pPr>
-      <w:r>
-        <w:rPr>
-          <w:rFonts w:ascii="Arial Black" w:eastAsia="Times New Roman" w:hAnsi="Arial Black" w:cs="Courier New"/>
-          <w:sz w:val="28"/>
-          <w:szCs w:val="28"/>
-        </w:rPr>
-        <w:t>(4)</w:t>
-      </w:r>
     </w:p>
     <w:p>
       <w:pPr>
@@ -854,7 +1251,6 @@
           <w:sz w:val="28"/>
           <w:szCs w:val="28"/>
         </w:rPr>
-        <w:lastRenderedPageBreak/>
         <w:t>(10)</w:t>
       </w:r>
       <w:r>

</xml_diff>

<commit_message>
Modified   TASKS.docx Modified   TaskSolutions/.vs/TaskSolutions/DesignTimeBuild/.dtbcache.v2 Modified   TaskSolutions/.vs/TaskSolutions/v16/.suo Missing    ~WRL0003.tmp
</commit_message>
<xml_diff>
--- a/TASKS.docx
+++ b/TASKS.docx
@@ -47,43 +47,7 @@
           <w:sz w:val="28"/>
           <w:szCs w:val="28"/>
         </w:rPr>
-        <w:t xml:space="preserve">(1) Write a program that takes as input a four-digit number in format </w:t>
-      </w:r>
-      <w:proofErr w:type="spellStart"/>
-      <w:r>
-        <w:rPr>
-          <w:rFonts w:ascii="Arial Black" w:hAnsi="Arial Black"/>
-          <w:sz w:val="28"/>
-          <w:szCs w:val="28"/>
-        </w:rPr>
-        <w:t>abcd</w:t>
-      </w:r>
-      <w:proofErr w:type="spellEnd"/>
-      <w:r>
-        <w:rPr>
-          <w:rFonts w:ascii="Arial Black" w:hAnsi="Arial Black"/>
-          <w:sz w:val="28"/>
-          <w:szCs w:val="28"/>
-        </w:rPr>
-        <w:t xml:space="preserve"> (</w:t>
-      </w:r>
-      <w:proofErr w:type="gramStart"/>
-      <w:r>
-        <w:rPr>
-          <w:rFonts w:ascii="Arial Black" w:hAnsi="Arial Black"/>
-          <w:sz w:val="28"/>
-          <w:szCs w:val="28"/>
-        </w:rPr>
-        <w:t>e.g.</w:t>
-      </w:r>
-      <w:proofErr w:type="gramEnd"/>
-      <w:r>
-        <w:rPr>
-          <w:rFonts w:ascii="Arial Black" w:hAnsi="Arial Black"/>
-          <w:sz w:val="28"/>
-          <w:szCs w:val="28"/>
-        </w:rPr>
-        <w:t xml:space="preserve"> 2011) and performs the following actions:</w:t>
+        <w:t>(1) Write a program that takes as input a four-digit number in format abcd (e.g. 2011) and performs the following actions:</w:t>
       </w:r>
     </w:p>
     <w:p>
@@ -135,113 +99,59 @@
           <w:sz w:val="28"/>
           <w:szCs w:val="28"/>
         </w:rPr>
-        <w:t xml:space="preserve">– Prints on the console the number in reversed order: </w:t>
-      </w:r>
-      <w:proofErr w:type="spellStart"/>
-      <w:r>
-        <w:rPr>
-          <w:rFonts w:ascii="Arial Black" w:hAnsi="Arial Black"/>
-          <w:sz w:val="28"/>
-          <w:szCs w:val="28"/>
-        </w:rPr>
-        <w:t>dcba</w:t>
-      </w:r>
-      <w:proofErr w:type="spellEnd"/>
-      <w:r>
-        <w:rPr>
-          <w:rFonts w:ascii="Arial Black" w:hAnsi="Arial Black"/>
-          <w:sz w:val="28"/>
-          <w:szCs w:val="28"/>
-        </w:rPr>
-        <w:t xml:space="preserve"> (in our example 1102).</w:t>
-      </w:r>
-    </w:p>
-    <w:p>
-      <w:pPr>
-        <w:rPr>
-          <w:rFonts w:ascii="Arial Black" w:hAnsi="Arial Black"/>
-          <w:sz w:val="28"/>
-          <w:szCs w:val="28"/>
-        </w:rPr>
-      </w:pPr>
-    </w:p>
-    <w:p>
-      <w:pPr>
-        <w:rPr>
-          <w:rFonts w:ascii="Arial Black" w:hAnsi="Arial Black"/>
-          <w:sz w:val="28"/>
-          <w:szCs w:val="28"/>
-        </w:rPr>
-      </w:pPr>
-      <w:r>
-        <w:rPr>
-          <w:rFonts w:ascii="Arial Black" w:hAnsi="Arial Black"/>
-          <w:sz w:val="28"/>
-          <w:szCs w:val="28"/>
-        </w:rPr>
-        <w:t xml:space="preserve">– Puts the last digit in the first position: </w:t>
-      </w:r>
-      <w:proofErr w:type="spellStart"/>
-      <w:r>
-        <w:rPr>
-          <w:rFonts w:ascii="Arial Black" w:hAnsi="Arial Black"/>
-          <w:sz w:val="28"/>
-          <w:szCs w:val="28"/>
-        </w:rPr>
-        <w:t>dabc</w:t>
-      </w:r>
-      <w:proofErr w:type="spellEnd"/>
-      <w:r>
-        <w:rPr>
-          <w:rFonts w:ascii="Arial Black" w:hAnsi="Arial Black"/>
-          <w:sz w:val="28"/>
-          <w:szCs w:val="28"/>
-        </w:rPr>
-        <w:t xml:space="preserve"> (in our example 1201).</w:t>
-      </w:r>
-    </w:p>
-    <w:p>
-      <w:pPr>
-        <w:rPr>
-          <w:rFonts w:ascii="Arial Black" w:hAnsi="Arial Black"/>
-          <w:sz w:val="28"/>
-          <w:szCs w:val="28"/>
-        </w:rPr>
-      </w:pPr>
-    </w:p>
-    <w:p>
-      <w:pPr>
-        <w:rPr>
-          <w:rFonts w:ascii="Arial Black" w:hAnsi="Arial Black"/>
-          <w:sz w:val="28"/>
-          <w:szCs w:val="28"/>
-        </w:rPr>
-      </w:pPr>
-      <w:r>
-        <w:rPr>
-          <w:rFonts w:ascii="Arial Black" w:hAnsi="Arial Black"/>
-          <w:sz w:val="28"/>
-          <w:szCs w:val="28"/>
-        </w:rPr>
-        <w:t xml:space="preserve">– Exchanges the second and the third digits: </w:t>
-      </w:r>
-      <w:proofErr w:type="spellStart"/>
-      <w:r>
-        <w:rPr>
-          <w:rFonts w:ascii="Arial Black" w:hAnsi="Arial Black"/>
-          <w:sz w:val="28"/>
-          <w:szCs w:val="28"/>
-        </w:rPr>
-        <w:t>acbd</w:t>
-      </w:r>
-      <w:proofErr w:type="spellEnd"/>
-      <w:r>
-        <w:rPr>
-          <w:rFonts w:ascii="Arial Black" w:hAnsi="Arial Black"/>
-          <w:sz w:val="28"/>
-          <w:szCs w:val="28"/>
-        </w:rPr>
-        <w:t xml:space="preserve"> (in our example 2101).</w:t>
+        <w:t>– Prints on the console the number in reversed order: dcba (in our example 1102).</w:t>
+      </w:r>
+    </w:p>
+    <w:p>
+      <w:pPr>
+        <w:rPr>
+          <w:rFonts w:ascii="Arial Black" w:hAnsi="Arial Black"/>
+          <w:sz w:val="28"/>
+          <w:szCs w:val="28"/>
+        </w:rPr>
+      </w:pPr>
+    </w:p>
+    <w:p>
+      <w:pPr>
+        <w:rPr>
+          <w:rFonts w:ascii="Arial Black" w:hAnsi="Arial Black"/>
+          <w:sz w:val="28"/>
+          <w:szCs w:val="28"/>
+        </w:rPr>
+      </w:pPr>
+      <w:r>
+        <w:rPr>
+          <w:rFonts w:ascii="Arial Black" w:hAnsi="Arial Black"/>
+          <w:sz w:val="28"/>
+          <w:szCs w:val="28"/>
+        </w:rPr>
+        <w:t>– Puts the last digit in the first position: dabc (in our example 1201).</w:t>
+      </w:r>
+    </w:p>
+    <w:p>
+      <w:pPr>
+        <w:rPr>
+          <w:rFonts w:ascii="Arial Black" w:hAnsi="Arial Black"/>
+          <w:sz w:val="28"/>
+          <w:szCs w:val="28"/>
+        </w:rPr>
+      </w:pPr>
+    </w:p>
+    <w:p>
+      <w:pPr>
+        <w:rPr>
+          <w:rFonts w:ascii="Arial Black" w:hAnsi="Arial Black"/>
+          <w:sz w:val="28"/>
+          <w:szCs w:val="28"/>
+        </w:rPr>
+      </w:pPr>
+      <w:r>
+        <w:rPr>
+          <w:rFonts w:ascii="Arial Black" w:hAnsi="Arial Black"/>
+          <w:sz w:val="28"/>
+          <w:szCs w:val="28"/>
+        </w:rPr>
+        <w:t>– Exchanges the second and the third digits: acbd (in our example 2101).</w:t>
       </w:r>
     </w:p>
     <w:p>
@@ -739,7 +649,6 @@
         </w:rPr>
         <w:t xml:space="preserve">Write a C# Sharp program to check two given </w:t>
       </w:r>
-      <w:proofErr w:type="gramStart"/>
       <w:r>
         <w:rPr>
           <w:rFonts w:ascii="Arial Black" w:hAnsi="Arial Black" w:cs="Helvetica"/>
@@ -758,19 +667,8 @@
           <w:sz w:val="28"/>
           <w:szCs w:val="28"/>
         </w:rPr>
-        <w:t>,</w:t>
-      </w:r>
-      <w:r>
-        <w:rPr>
-          <w:rFonts w:ascii="Arial Black" w:hAnsi="Arial Black" w:cs="Helvetica"/>
-          <w:b/>
-          <w:bCs/>
-          <w:sz w:val="28"/>
-          <w:szCs w:val="28"/>
-        </w:rPr>
         <w:t xml:space="preserve"> and</w:t>
       </w:r>
-      <w:proofErr w:type="gramEnd"/>
       <w:r>
         <w:rPr>
           <w:rFonts w:ascii="Arial Black" w:hAnsi="Arial Black" w:cs="Helvetica"/>
@@ -1085,6 +983,225 @@
           <w:szCs w:val="28"/>
         </w:rPr>
         <w:t>False</w:t>
+      </w:r>
+    </w:p>
+    <w:p>
+      <w:pPr>
+        <w:pStyle w:val="HTMLPreformatted"/>
+        <w:shd w:val="clear" w:color="auto" w:fill="FFFFFF"/>
+        <w:ind w:left="96"/>
+        <w:rPr>
+          <w:rFonts w:ascii="Arial Black" w:hAnsi="Arial Black"/>
+          <w:b/>
+          <w:bCs/>
+          <w:sz w:val="28"/>
+          <w:szCs w:val="28"/>
+        </w:rPr>
+      </w:pPr>
+    </w:p>
+    <w:p>
+      <w:pPr>
+        <w:pStyle w:val="NormalWeb"/>
+        <w:shd w:val="clear" w:color="auto" w:fill="FFFFFF"/>
+        <w:spacing w:before="0" w:beforeAutospacing="0" w:after="240" w:afterAutospacing="0" w:line="360" w:lineRule="atLeast"/>
+        <w:rPr>
+          <w:rFonts w:ascii="Arial Black" w:hAnsi="Arial Black" w:cs="Helvetica"/>
+          <w:b/>
+          <w:bCs/>
+          <w:sz w:val="28"/>
+          <w:szCs w:val="28"/>
+        </w:rPr>
+      </w:pPr>
+      <w:r>
+        <w:rPr>
+          <w:rFonts w:ascii="Arial Black" w:hAnsi="Arial Black"/>
+          <w:b/>
+          <w:bCs/>
+          <w:sz w:val="28"/>
+          <w:szCs w:val="28"/>
+        </w:rPr>
+        <w:t xml:space="preserve">(5) </w:t>
+      </w:r>
+      <w:r>
+        <w:rPr>
+          <w:rFonts w:ascii="Helvetica" w:hAnsi="Helvetica" w:cs="Helvetica"/>
+          <w:sz w:val="26"/>
+          <w:szCs w:val="26"/>
+        </w:rPr>
+        <w:t> </w:t>
+      </w:r>
+      <w:r>
+        <w:rPr>
+          <w:rFonts w:ascii="Arial Black" w:hAnsi="Arial Black" w:cs="Helvetica"/>
+          <w:b/>
+          <w:bCs/>
+          <w:sz w:val="28"/>
+          <w:szCs w:val="28"/>
+        </w:rPr>
+        <w:t>Solve the following string manipulation questions</w:t>
+      </w:r>
+    </w:p>
+    <w:p>
+      <w:pPr>
+        <w:pStyle w:val="NormalWeb"/>
+        <w:shd w:val="clear" w:color="auto" w:fill="FFFFFF"/>
+        <w:spacing w:before="0" w:beforeAutospacing="0" w:after="240" w:afterAutospacing="0" w:line="360" w:lineRule="atLeast"/>
+        <w:rPr>
+          <w:rFonts w:ascii="Arial Black" w:hAnsi="Arial Black" w:cs="Helvetica"/>
+          <w:b/>
+          <w:bCs/>
+        </w:rPr>
+      </w:pPr>
+      <w:r>
+        <w:rPr>
+          <w:rFonts w:ascii="Arial Black" w:hAnsi="Arial Black" w:cs="Helvetica"/>
+          <w:b/>
+          <w:bCs/>
+        </w:rPr>
+        <w:t xml:space="preserve">(a) </w:t>
+      </w:r>
+      <w:r>
+        <w:rPr>
+          <w:rFonts w:ascii="Arial Black" w:hAnsi="Arial Black" w:cs="Helvetica"/>
+          <w:b/>
+          <w:bCs/>
+        </w:rPr>
+        <w:t>Write a C# Sharp program to create a new string where 'if' is added to the front of a given string. If the string already begins with 'if', return the string unchanged.</w:t>
+      </w:r>
+      <w:r>
+        <w:rPr>
+          <w:rFonts w:ascii="Arial Black" w:hAnsi="Arial Black" w:cs="Helvetica"/>
+          <w:b/>
+          <w:bCs/>
+        </w:rPr>
+        <w:t xml:space="preserve"> </w:t>
+      </w:r>
+    </w:p>
+    <w:p>
+      <w:pPr>
+        <w:shd w:val="clear" w:color="auto" w:fill="FFFFFF"/>
+        <w:spacing w:after="240" w:line="360" w:lineRule="atLeast"/>
+        <w:rPr>
+          <w:rFonts w:ascii="Arial Black" w:eastAsia="Times New Roman" w:hAnsi="Arial Black" w:cs="Helvetica"/>
+          <w:b/>
+          <w:bCs/>
+          <w:sz w:val="24"/>
+          <w:szCs w:val="24"/>
+        </w:rPr>
+      </w:pPr>
+      <w:r>
+        <w:rPr>
+          <w:rFonts w:ascii="Arial Black" w:eastAsia="Times New Roman" w:hAnsi="Arial Black" w:cs="Helvetica"/>
+          <w:b/>
+          <w:bCs/>
+          <w:i/>
+          <w:iCs/>
+          <w:sz w:val="24"/>
+          <w:szCs w:val="24"/>
+        </w:rPr>
+        <w:t>Sample Input</w:t>
+      </w:r>
+      <w:r>
+        <w:rPr>
+          <w:rFonts w:ascii="Arial Black" w:eastAsia="Times New Roman" w:hAnsi="Arial Black" w:cs="Helvetica"/>
+          <w:b/>
+          <w:bCs/>
+          <w:sz w:val="24"/>
+          <w:szCs w:val="24"/>
+        </w:rPr>
+        <w:t>:</w:t>
+      </w:r>
+      <w:r>
+        <w:rPr>
+          <w:rFonts w:ascii="Arial Black" w:eastAsia="Times New Roman" w:hAnsi="Arial Black" w:cs="Helvetica"/>
+          <w:b/>
+          <w:bCs/>
+          <w:sz w:val="24"/>
+          <w:szCs w:val="24"/>
+        </w:rPr>
+        <w:br/>
+      </w:r>
+      <w:r>
+        <w:rPr>
+          <w:rFonts w:ascii="Arial Black" w:eastAsia="Times New Roman" w:hAnsi="Arial Black" w:cs="Helvetica"/>
+          <w:b/>
+          <w:bCs/>
+          <w:sz w:val="24"/>
+          <w:szCs w:val="24"/>
+        </w:rPr>
+        <w:t xml:space="preserve">- </w:t>
+      </w:r>
+      <w:r>
+        <w:rPr>
+          <w:rFonts w:ascii="Arial Black" w:eastAsia="Times New Roman" w:hAnsi="Arial Black" w:cs="Helvetica"/>
+          <w:b/>
+          <w:bCs/>
+          <w:sz w:val="24"/>
+          <w:szCs w:val="24"/>
+        </w:rPr>
+        <w:t>"if else"</w:t>
+      </w:r>
+      <w:r>
+        <w:rPr>
+          <w:rFonts w:ascii="Arial Black" w:eastAsia="Times New Roman" w:hAnsi="Arial Black" w:cs="Helvetica"/>
+          <w:b/>
+          <w:bCs/>
+          <w:sz w:val="24"/>
+          <w:szCs w:val="24"/>
+        </w:rPr>
+        <w:br/>
+      </w:r>
+      <w:r>
+        <w:rPr>
+          <w:rFonts w:ascii="Arial Black" w:eastAsia="Times New Roman" w:hAnsi="Arial Black" w:cs="Helvetica"/>
+          <w:b/>
+          <w:bCs/>
+          <w:sz w:val="24"/>
+          <w:szCs w:val="24"/>
+        </w:rPr>
+        <w:t xml:space="preserve">- </w:t>
+      </w:r>
+      <w:r>
+        <w:rPr>
+          <w:rFonts w:ascii="Arial Black" w:eastAsia="Times New Roman" w:hAnsi="Arial Black" w:cs="Helvetica"/>
+          <w:b/>
+          <w:bCs/>
+          <w:sz w:val="24"/>
+          <w:szCs w:val="24"/>
+        </w:rPr>
+        <w:t>"else"</w:t>
+      </w:r>
+      <w:r>
+        <w:rPr>
+          <w:rFonts w:ascii="Arial Black" w:eastAsia="Times New Roman" w:hAnsi="Arial Black" w:cs="Helvetica"/>
+          <w:b/>
+          <w:bCs/>
+          <w:sz w:val="24"/>
+          <w:szCs w:val="24"/>
+        </w:rPr>
+        <w:br/>
+      </w:r>
+      <w:r>
+        <w:rPr>
+          <w:rFonts w:ascii="Arial Black" w:eastAsia="Times New Roman" w:hAnsi="Arial Black" w:cs="Helvetica"/>
+          <w:b/>
+          <w:bCs/>
+          <w:i/>
+          <w:iCs/>
+          <w:sz w:val="24"/>
+          <w:szCs w:val="24"/>
+        </w:rPr>
+        <w:t>Expected Output</w:t>
+      </w:r>
+      <w:r>
+        <w:rPr>
+          <w:rFonts w:ascii="Arial Black" w:eastAsia="Times New Roman" w:hAnsi="Arial Black" w:cs="Helvetica"/>
+          <w:b/>
+          <w:bCs/>
+          <w:sz w:val="24"/>
+          <w:szCs w:val="24"/>
+        </w:rPr>
+        <w:t>:</w:t>
       </w:r>
     </w:p>
     <w:p>
@@ -1111,10 +1228,32 @@
         <w:spacing w:after="0" w:line="240" w:lineRule="auto"/>
         <w:rPr>
           <w:rFonts w:ascii="Arial Black" w:eastAsia="Times New Roman" w:hAnsi="Arial Black" w:cs="Courier New"/>
-          <w:sz w:val="28"/>
-          <w:szCs w:val="28"/>
-        </w:rPr>
-      </w:pPr>
+          <w:b/>
+          <w:bCs/>
+          <w:sz w:val="24"/>
+          <w:szCs w:val="24"/>
+        </w:rPr>
+      </w:pPr>
+      <w:r>
+        <w:rPr>
+          <w:rFonts w:ascii="Arial Black" w:eastAsia="Times New Roman" w:hAnsi="Arial Black" w:cs="Courier New"/>
+          <w:b/>
+          <w:bCs/>
+          <w:sz w:val="24"/>
+          <w:szCs w:val="24"/>
+        </w:rPr>
+        <w:t xml:space="preserve"> - </w:t>
+      </w:r>
+      <w:r>
+        <w:rPr>
+          <w:rFonts w:ascii="Arial Black" w:eastAsia="Times New Roman" w:hAnsi="Arial Black" w:cs="Courier New"/>
+          <w:b/>
+          <w:bCs/>
+          <w:sz w:val="24"/>
+          <w:szCs w:val="24"/>
+        </w:rPr>
+        <w:t>if else</w:t>
+      </w:r>
     </w:p>
     <w:p>
       <w:pPr>
@@ -1140,44 +1279,240 @@
         <w:spacing w:after="0" w:line="240" w:lineRule="auto"/>
         <w:rPr>
           <w:rFonts w:ascii="Arial Black" w:eastAsia="Times New Roman" w:hAnsi="Arial Black" w:cs="Courier New"/>
-          <w:sz w:val="28"/>
-          <w:szCs w:val="28"/>
-        </w:rPr>
-      </w:pPr>
-    </w:p>
-    <w:p>
-      <w:pPr>
-        <w:shd w:val="clear" w:color="auto" w:fill="FFFFFF"/>
-        <w:spacing w:after="0" w:line="240" w:lineRule="auto"/>
-        <w:rPr>
-          <w:rFonts w:ascii="Arial Black" w:eastAsia="Times New Roman" w:hAnsi="Arial Black" w:cs="Segoe UI"/>
-          <w:b/>
-          <w:bCs/>
-          <w:sz w:val="28"/>
-          <w:szCs w:val="28"/>
-        </w:rPr>
-      </w:pPr>
-      <w:r>
-        <w:rPr>
-          <w:rFonts w:ascii="Arial Black" w:eastAsia="Times New Roman" w:hAnsi="Arial Black" w:cs="Courier New"/>
-          <w:sz w:val="28"/>
-          <w:szCs w:val="28"/>
-        </w:rPr>
-        <w:t xml:space="preserve">(09) </w:t>
-      </w:r>
-      <w:r>
-        <w:rPr>
-          <w:rFonts w:ascii="Arial Black" w:eastAsia="Times New Roman" w:hAnsi="Arial Black" w:cs="Segoe UI"/>
-          <w:b/>
-          <w:bCs/>
-          <w:sz w:val="28"/>
-          <w:szCs w:val="28"/>
-        </w:rPr>
-        <w:t>A given company has name, address, phone number, fax number, web site and manager. The manager has name, surname and phone number. Write a program that reads information about the company and its manager and then prints it on the console.</w:t>
-      </w:r>
-    </w:p>
-    <w:p>
-      <w:pPr>
+          <w:b/>
+          <w:bCs/>
+          <w:sz w:val="24"/>
+          <w:szCs w:val="24"/>
+        </w:rPr>
+      </w:pPr>
+      <w:r>
+        <w:rPr>
+          <w:rFonts w:ascii="Arial Black" w:eastAsia="Times New Roman" w:hAnsi="Arial Black" w:cs="Courier New"/>
+          <w:b/>
+          <w:bCs/>
+          <w:sz w:val="24"/>
+          <w:szCs w:val="24"/>
+        </w:rPr>
+        <w:t xml:space="preserve"> - </w:t>
+      </w:r>
+      <w:r>
+        <w:rPr>
+          <w:rFonts w:ascii="Arial Black" w:eastAsia="Times New Roman" w:hAnsi="Arial Black" w:cs="Courier New"/>
+          <w:b/>
+          <w:bCs/>
+          <w:sz w:val="24"/>
+          <w:szCs w:val="24"/>
+        </w:rPr>
+        <w:t>if else</w:t>
+      </w:r>
+    </w:p>
+    <w:p>
+      <w:pPr>
+        <w:shd w:val="clear" w:color="auto" w:fill="FFFFFF"/>
+        <w:spacing w:after="240" w:line="360" w:lineRule="atLeast"/>
+        <w:rPr>
+          <w:rFonts w:ascii="Arial Black" w:eastAsia="Times New Roman" w:hAnsi="Arial Black" w:cs="Helvetica"/>
+          <w:b/>
+          <w:bCs/>
+          <w:sz w:val="24"/>
+          <w:szCs w:val="24"/>
+        </w:rPr>
+      </w:pPr>
+      <w:r>
+        <w:rPr>
+          <w:rFonts w:ascii="Arial Black" w:eastAsia="Times New Roman" w:hAnsi="Arial Black" w:cs="Helvetica"/>
+          <w:b/>
+          <w:bCs/>
+          <w:sz w:val="24"/>
+          <w:szCs w:val="24"/>
+        </w:rPr>
+        <w:t xml:space="preserve">(b) </w:t>
+      </w:r>
+      <w:r>
+        <w:rPr>
+          <w:rFonts w:ascii="Arial Black" w:eastAsia="Times New Roman" w:hAnsi="Arial Black" w:cs="Helvetica"/>
+          <w:b/>
+          <w:bCs/>
+          <w:sz w:val="24"/>
+          <w:szCs w:val="24"/>
+        </w:rPr>
+        <w:t>Write a C# Sharp program to remove the character in a given position of a given string. The given position will be in the range 0.. string length -1 inclusive. </w:t>
+      </w:r>
+      <w:r>
+        <w:rPr>
+          <w:rFonts w:ascii="Arial Black" w:eastAsia="Times New Roman" w:hAnsi="Arial Black" w:cs="Helvetica"/>
+          <w:b/>
+          <w:bCs/>
+          <w:sz w:val="24"/>
+          <w:szCs w:val="24"/>
+        </w:rPr>
+        <w:t xml:space="preserve"> </w:t>
+      </w:r>
+    </w:p>
+    <w:p>
+      <w:pPr>
+        <w:shd w:val="clear" w:color="auto" w:fill="FFFFFF"/>
+        <w:spacing w:after="240" w:line="360" w:lineRule="atLeast"/>
+        <w:rPr>
+          <w:rFonts w:ascii="Arial Black" w:eastAsia="Times New Roman" w:hAnsi="Arial Black" w:cs="Helvetica"/>
+          <w:b/>
+          <w:bCs/>
+          <w:sz w:val="24"/>
+          <w:szCs w:val="24"/>
+        </w:rPr>
+      </w:pPr>
+      <w:r>
+        <w:rPr>
+          <w:rFonts w:ascii="Arial Black" w:eastAsia="Times New Roman" w:hAnsi="Arial Black" w:cs="Helvetica"/>
+          <w:b/>
+          <w:bCs/>
+          <w:i/>
+          <w:iCs/>
+          <w:sz w:val="24"/>
+          <w:szCs w:val="24"/>
+        </w:rPr>
+        <w:t>Sample Input</w:t>
+      </w:r>
+      <w:r>
+        <w:rPr>
+          <w:rFonts w:ascii="Arial Black" w:eastAsia="Times New Roman" w:hAnsi="Arial Black" w:cs="Helvetica"/>
+          <w:b/>
+          <w:bCs/>
+          <w:sz w:val="24"/>
+          <w:szCs w:val="24"/>
+        </w:rPr>
+        <w:t>:</w:t>
+      </w:r>
+      <w:r>
+        <w:rPr>
+          <w:rFonts w:ascii="Arial Black" w:eastAsia="Times New Roman" w:hAnsi="Arial Black" w:cs="Helvetica"/>
+          <w:b/>
+          <w:bCs/>
+          <w:sz w:val="24"/>
+          <w:szCs w:val="24"/>
+        </w:rPr>
+        <w:br/>
+      </w:r>
+      <w:r>
+        <w:rPr>
+          <w:rFonts w:ascii="Arial Black" w:eastAsia="Times New Roman" w:hAnsi="Arial Black" w:cs="Helvetica"/>
+          <w:b/>
+          <w:bCs/>
+          <w:sz w:val="24"/>
+          <w:szCs w:val="24"/>
+        </w:rPr>
+        <w:t xml:space="preserve">- </w:t>
+      </w:r>
+      <w:r>
+        <w:rPr>
+          <w:rFonts w:ascii="Arial Black" w:eastAsia="Times New Roman" w:hAnsi="Arial Black" w:cs="Helvetica"/>
+          <w:b/>
+          <w:bCs/>
+          <w:sz w:val="24"/>
+          <w:szCs w:val="24"/>
+        </w:rPr>
+        <w:t>"Python", 1</w:t>
+      </w:r>
+      <w:r>
+        <w:rPr>
+          <w:rFonts w:ascii="Arial Black" w:eastAsia="Times New Roman" w:hAnsi="Arial Black" w:cs="Helvetica"/>
+          <w:b/>
+          <w:bCs/>
+          <w:sz w:val="24"/>
+          <w:szCs w:val="24"/>
+        </w:rPr>
+        <w:br/>
+      </w:r>
+      <w:r>
+        <w:rPr>
+          <w:rFonts w:ascii="Arial Black" w:eastAsia="Times New Roman" w:hAnsi="Arial Black" w:cs="Helvetica"/>
+          <w:b/>
+          <w:bCs/>
+          <w:sz w:val="24"/>
+          <w:szCs w:val="24"/>
+        </w:rPr>
+        <w:t xml:space="preserve">- </w:t>
+      </w:r>
+      <w:r>
+        <w:rPr>
+          <w:rFonts w:ascii="Arial Black" w:eastAsia="Times New Roman" w:hAnsi="Arial Black" w:cs="Helvetica"/>
+          <w:b/>
+          <w:bCs/>
+          <w:sz w:val="24"/>
+          <w:szCs w:val="24"/>
+        </w:rPr>
+        <w:t>"Python", o</w:t>
+      </w:r>
+      <w:r>
+        <w:rPr>
+          <w:rFonts w:ascii="Arial Black" w:eastAsia="Times New Roman" w:hAnsi="Arial Black" w:cs="Helvetica"/>
+          <w:b/>
+          <w:bCs/>
+          <w:sz w:val="24"/>
+          <w:szCs w:val="24"/>
+        </w:rPr>
+        <w:br/>
+      </w:r>
+      <w:r>
+        <w:rPr>
+          <w:rFonts w:ascii="Arial Black" w:eastAsia="Times New Roman" w:hAnsi="Arial Black" w:cs="Helvetica"/>
+          <w:b/>
+          <w:bCs/>
+          <w:sz w:val="24"/>
+          <w:szCs w:val="24"/>
+        </w:rPr>
+        <w:t xml:space="preserve">- </w:t>
+      </w:r>
+      <w:r>
+        <w:rPr>
+          <w:rFonts w:ascii="Arial Black" w:eastAsia="Times New Roman" w:hAnsi="Arial Black" w:cs="Helvetica"/>
+          <w:b/>
+          <w:bCs/>
+          <w:sz w:val="24"/>
+          <w:szCs w:val="24"/>
+        </w:rPr>
+        <w:t>"Python", 4</w:t>
+      </w:r>
+      <w:r>
+        <w:rPr>
+          <w:rFonts w:ascii="Arial Black" w:eastAsia="Times New Roman" w:hAnsi="Arial Black" w:cs="Helvetica"/>
+          <w:b/>
+          <w:bCs/>
+          <w:sz w:val="24"/>
+          <w:szCs w:val="24"/>
+        </w:rPr>
+        <w:br/>
+      </w:r>
+      <w:r>
+        <w:rPr>
+          <w:rFonts w:ascii="Arial Black" w:eastAsia="Times New Roman" w:hAnsi="Arial Black" w:cs="Helvetica"/>
+          <w:b/>
+          <w:bCs/>
+          <w:i/>
+          <w:iCs/>
+          <w:sz w:val="24"/>
+          <w:szCs w:val="24"/>
+        </w:rPr>
+        <w:t>Expected Output</w:t>
+      </w:r>
+      <w:r>
+        <w:rPr>
+          <w:rFonts w:ascii="Arial Black" w:eastAsia="Times New Roman" w:hAnsi="Arial Black" w:cs="Helvetica"/>
+          <w:b/>
+          <w:bCs/>
+          <w:sz w:val="24"/>
+          <w:szCs w:val="24"/>
+        </w:rPr>
+        <w:t>:</w:t>
+      </w:r>
+    </w:p>
+    <w:p>
+      <w:pPr>
+        <w:pStyle w:val="ListParagraph"/>
+        <w:numPr>
+          <w:ilvl w:val="0"/>
+          <w:numId w:val="2"/>
+        </w:numPr>
         <w:shd w:val="clear" w:color="auto" w:fill="FFFFFF"/>
         <w:tabs>
           <w:tab w:val="left" w:pos="916"/>
@@ -1200,13 +1535,30 @@
         <w:spacing w:after="0" w:line="240" w:lineRule="auto"/>
         <w:rPr>
           <w:rFonts w:ascii="Arial Black" w:eastAsia="Times New Roman" w:hAnsi="Arial Black" w:cs="Courier New"/>
-          <w:sz w:val="28"/>
-          <w:szCs w:val="28"/>
-        </w:rPr>
-      </w:pPr>
-    </w:p>
-    <w:p>
-      <w:pPr>
+          <w:b/>
+          <w:bCs/>
+          <w:sz w:val="24"/>
+          <w:szCs w:val="24"/>
+        </w:rPr>
+      </w:pPr>
+      <w:r>
+        <w:rPr>
+          <w:rFonts w:ascii="Arial Black" w:eastAsia="Times New Roman" w:hAnsi="Arial Black" w:cs="Courier New"/>
+          <w:b/>
+          <w:bCs/>
+          <w:sz w:val="24"/>
+          <w:szCs w:val="24"/>
+        </w:rPr>
+        <w:t>Pthon</w:t>
+      </w:r>
+    </w:p>
+    <w:p>
+      <w:pPr>
+        <w:pStyle w:val="ListParagraph"/>
+        <w:numPr>
+          <w:ilvl w:val="0"/>
+          <w:numId w:val="2"/>
+        </w:numPr>
         <w:shd w:val="clear" w:color="auto" w:fill="FFFFFF"/>
         <w:tabs>
           <w:tab w:val="left" w:pos="916"/>
@@ -1229,6 +1581,912 @@
         <w:spacing w:after="0" w:line="240" w:lineRule="auto"/>
         <w:rPr>
           <w:rFonts w:ascii="Arial Black" w:eastAsia="Times New Roman" w:hAnsi="Arial Black" w:cs="Courier New"/>
+          <w:b/>
+          <w:bCs/>
+          <w:sz w:val="24"/>
+          <w:szCs w:val="24"/>
+        </w:rPr>
+      </w:pPr>
+      <w:r>
+        <w:rPr>
+          <w:rFonts w:ascii="Arial Black" w:eastAsia="Times New Roman" w:hAnsi="Arial Black" w:cs="Courier New"/>
+          <w:b/>
+          <w:bCs/>
+          <w:sz w:val="24"/>
+          <w:szCs w:val="24"/>
+        </w:rPr>
+        <w:t>ython</w:t>
+      </w:r>
+    </w:p>
+    <w:p>
+      <w:pPr>
+        <w:shd w:val="clear" w:color="auto" w:fill="FFFFFF"/>
+        <w:tabs>
+          <w:tab w:val="left" w:pos="916"/>
+          <w:tab w:val="left" w:pos="1832"/>
+          <w:tab w:val="left" w:pos="2748"/>
+          <w:tab w:val="left" w:pos="3664"/>
+          <w:tab w:val="left" w:pos="4580"/>
+          <w:tab w:val="left" w:pos="5496"/>
+          <w:tab w:val="left" w:pos="6412"/>
+          <w:tab w:val="left" w:pos="7328"/>
+          <w:tab w:val="left" w:pos="8244"/>
+          <w:tab w:val="left" w:pos="9160"/>
+          <w:tab w:val="left" w:pos="10076"/>
+          <w:tab w:val="left" w:pos="10992"/>
+          <w:tab w:val="left" w:pos="11908"/>
+          <w:tab w:val="left" w:pos="12824"/>
+          <w:tab w:val="left" w:pos="13740"/>
+          <w:tab w:val="left" w:pos="14656"/>
+        </w:tabs>
+        <w:spacing w:after="0" w:line="240" w:lineRule="auto"/>
+        <w:rPr>
+          <w:rFonts w:ascii="Arial Black" w:eastAsia="Times New Roman" w:hAnsi="Arial Black" w:cs="Courier New"/>
+          <w:b/>
+          <w:bCs/>
+          <w:sz w:val="24"/>
+          <w:szCs w:val="24"/>
+        </w:rPr>
+      </w:pPr>
+      <w:r>
+        <w:rPr>
+          <w:rFonts w:ascii="Arial Black" w:eastAsia="Times New Roman" w:hAnsi="Arial Black" w:cs="Courier New"/>
+          <w:b/>
+          <w:bCs/>
+          <w:sz w:val="24"/>
+          <w:szCs w:val="24"/>
+        </w:rPr>
+        <w:t xml:space="preserve">-     </w:t>
+      </w:r>
+      <w:r>
+        <w:rPr>
+          <w:rFonts w:ascii="Arial Black" w:eastAsia="Times New Roman" w:hAnsi="Arial Black" w:cs="Courier New"/>
+          <w:b/>
+          <w:bCs/>
+          <w:sz w:val="24"/>
+          <w:szCs w:val="24"/>
+        </w:rPr>
+        <w:t>Pythn</w:t>
+      </w:r>
+    </w:p>
+    <w:p>
+      <w:pPr>
+        <w:shd w:val="clear" w:color="auto" w:fill="FFFFFF"/>
+        <w:spacing w:after="240" w:line="360" w:lineRule="atLeast"/>
+        <w:rPr>
+          <w:rFonts w:ascii="Arial Black" w:eastAsia="Times New Roman" w:hAnsi="Arial Black" w:cs="Helvetica"/>
+          <w:b/>
+          <w:bCs/>
+          <w:sz w:val="24"/>
+          <w:szCs w:val="24"/>
+        </w:rPr>
+      </w:pPr>
+      <w:r>
+        <w:rPr>
+          <w:rFonts w:ascii="Arial Black" w:eastAsia="Times New Roman" w:hAnsi="Arial Black" w:cs="Helvetica"/>
+          <w:b/>
+          <w:bCs/>
+          <w:sz w:val="24"/>
+          <w:szCs w:val="24"/>
+        </w:rPr>
+        <w:t>(c)</w:t>
+      </w:r>
+      <w:r>
+        <w:rPr>
+          <w:rFonts w:ascii="Arial Black" w:eastAsia="Times New Roman" w:hAnsi="Arial Black" w:cs="Helvetica"/>
+          <w:b/>
+          <w:bCs/>
+          <w:sz w:val="24"/>
+          <w:szCs w:val="24"/>
+        </w:rPr>
+        <w:t> Write a C# Sharp program to exchange the first and last characters in a given string and return the new string.</w:t>
+      </w:r>
+      <w:r>
+        <w:rPr>
+          <w:rFonts w:ascii="Arial Black" w:eastAsia="Times New Roman" w:hAnsi="Arial Black" w:cs="Helvetica"/>
+          <w:b/>
+          <w:bCs/>
+          <w:sz w:val="24"/>
+          <w:szCs w:val="24"/>
+        </w:rPr>
+        <w:t xml:space="preserve"> </w:t>
+      </w:r>
+    </w:p>
+    <w:p>
+      <w:pPr>
+        <w:shd w:val="clear" w:color="auto" w:fill="FFFFFF"/>
+        <w:spacing w:after="240" w:line="360" w:lineRule="atLeast"/>
+        <w:rPr>
+          <w:rFonts w:ascii="Arial Black" w:eastAsia="Times New Roman" w:hAnsi="Arial Black" w:cs="Helvetica"/>
+          <w:b/>
+          <w:bCs/>
+          <w:sz w:val="24"/>
+          <w:szCs w:val="24"/>
+        </w:rPr>
+      </w:pPr>
+      <w:r>
+        <w:rPr>
+          <w:rFonts w:ascii="Arial Black" w:eastAsia="Times New Roman" w:hAnsi="Arial Black" w:cs="Helvetica"/>
+          <w:b/>
+          <w:bCs/>
+          <w:i/>
+          <w:iCs/>
+          <w:sz w:val="24"/>
+          <w:szCs w:val="24"/>
+        </w:rPr>
+        <w:t>Sample Input</w:t>
+      </w:r>
+      <w:r>
+        <w:rPr>
+          <w:rFonts w:ascii="Arial Black" w:eastAsia="Times New Roman" w:hAnsi="Arial Black" w:cs="Helvetica"/>
+          <w:b/>
+          <w:bCs/>
+          <w:sz w:val="24"/>
+          <w:szCs w:val="24"/>
+        </w:rPr>
+        <w:t>:</w:t>
+      </w:r>
+      <w:r>
+        <w:rPr>
+          <w:rFonts w:ascii="Arial Black" w:eastAsia="Times New Roman" w:hAnsi="Arial Black" w:cs="Helvetica"/>
+          <w:b/>
+          <w:bCs/>
+          <w:sz w:val="24"/>
+          <w:szCs w:val="24"/>
+        </w:rPr>
+        <w:br/>
+      </w:r>
+      <w:r>
+        <w:rPr>
+          <w:rFonts w:ascii="Arial Black" w:eastAsia="Times New Roman" w:hAnsi="Arial Black" w:cs="Helvetica"/>
+          <w:b/>
+          <w:bCs/>
+          <w:sz w:val="24"/>
+          <w:szCs w:val="24"/>
+        </w:rPr>
+        <w:t xml:space="preserve">- </w:t>
+      </w:r>
+      <w:r>
+        <w:rPr>
+          <w:rFonts w:ascii="Arial Black" w:eastAsia="Times New Roman" w:hAnsi="Arial Black" w:cs="Helvetica"/>
+          <w:b/>
+          <w:bCs/>
+          <w:sz w:val="24"/>
+          <w:szCs w:val="24"/>
+        </w:rPr>
+        <w:t>"abcd"</w:t>
+      </w:r>
+      <w:r>
+        <w:rPr>
+          <w:rFonts w:ascii="Arial Black" w:eastAsia="Times New Roman" w:hAnsi="Arial Black" w:cs="Helvetica"/>
+          <w:b/>
+          <w:bCs/>
+          <w:sz w:val="24"/>
+          <w:szCs w:val="24"/>
+        </w:rPr>
+        <w:br/>
+      </w:r>
+      <w:r>
+        <w:rPr>
+          <w:rFonts w:ascii="Arial Black" w:eastAsia="Times New Roman" w:hAnsi="Arial Black" w:cs="Helvetica"/>
+          <w:b/>
+          <w:bCs/>
+          <w:sz w:val="24"/>
+          <w:szCs w:val="24"/>
+        </w:rPr>
+        <w:t xml:space="preserve">- </w:t>
+      </w:r>
+      <w:r>
+        <w:rPr>
+          <w:rFonts w:ascii="Arial Black" w:eastAsia="Times New Roman" w:hAnsi="Arial Black" w:cs="Helvetica"/>
+          <w:b/>
+          <w:bCs/>
+          <w:sz w:val="24"/>
+          <w:szCs w:val="24"/>
+        </w:rPr>
+        <w:t>"a"</w:t>
+      </w:r>
+      <w:r>
+        <w:rPr>
+          <w:rFonts w:ascii="Arial Black" w:eastAsia="Times New Roman" w:hAnsi="Arial Black" w:cs="Helvetica"/>
+          <w:b/>
+          <w:bCs/>
+          <w:sz w:val="24"/>
+          <w:szCs w:val="24"/>
+        </w:rPr>
+        <w:br/>
+      </w:r>
+      <w:r>
+        <w:rPr>
+          <w:rFonts w:ascii="Arial Black" w:eastAsia="Times New Roman" w:hAnsi="Arial Black" w:cs="Helvetica"/>
+          <w:b/>
+          <w:bCs/>
+          <w:sz w:val="24"/>
+          <w:szCs w:val="24"/>
+        </w:rPr>
+        <w:lastRenderedPageBreak/>
+        <w:t xml:space="preserve">- </w:t>
+      </w:r>
+      <w:r>
+        <w:rPr>
+          <w:rFonts w:ascii="Arial Black" w:eastAsia="Times New Roman" w:hAnsi="Arial Black" w:cs="Helvetica"/>
+          <w:b/>
+          <w:bCs/>
+          <w:sz w:val="24"/>
+          <w:szCs w:val="24"/>
+        </w:rPr>
+        <w:t>"xy"</w:t>
+      </w:r>
+      <w:r>
+        <w:rPr>
+          <w:rFonts w:ascii="Arial Black" w:eastAsia="Times New Roman" w:hAnsi="Arial Black" w:cs="Helvetica"/>
+          <w:b/>
+          <w:bCs/>
+          <w:sz w:val="24"/>
+          <w:szCs w:val="24"/>
+        </w:rPr>
+        <w:br/>
+      </w:r>
+      <w:r>
+        <w:rPr>
+          <w:rFonts w:ascii="Arial Black" w:eastAsia="Times New Roman" w:hAnsi="Arial Black" w:cs="Helvetica"/>
+          <w:b/>
+          <w:bCs/>
+          <w:i/>
+          <w:iCs/>
+          <w:sz w:val="24"/>
+          <w:szCs w:val="24"/>
+        </w:rPr>
+        <w:t>Expected Output</w:t>
+      </w:r>
+      <w:r>
+        <w:rPr>
+          <w:rFonts w:ascii="Arial Black" w:eastAsia="Times New Roman" w:hAnsi="Arial Black" w:cs="Helvetica"/>
+          <w:b/>
+          <w:bCs/>
+          <w:sz w:val="24"/>
+          <w:szCs w:val="24"/>
+        </w:rPr>
+        <w:t>:</w:t>
+      </w:r>
+    </w:p>
+    <w:p>
+      <w:pPr>
+        <w:pStyle w:val="ListParagraph"/>
+        <w:numPr>
+          <w:ilvl w:val="0"/>
+          <w:numId w:val="2"/>
+        </w:numPr>
+        <w:shd w:val="clear" w:color="auto" w:fill="FFFFFF"/>
+        <w:tabs>
+          <w:tab w:val="left" w:pos="916"/>
+          <w:tab w:val="left" w:pos="1832"/>
+          <w:tab w:val="left" w:pos="2748"/>
+          <w:tab w:val="left" w:pos="3664"/>
+          <w:tab w:val="left" w:pos="4580"/>
+          <w:tab w:val="left" w:pos="5496"/>
+          <w:tab w:val="left" w:pos="6412"/>
+          <w:tab w:val="left" w:pos="7328"/>
+          <w:tab w:val="left" w:pos="8244"/>
+          <w:tab w:val="left" w:pos="9160"/>
+          <w:tab w:val="left" w:pos="10076"/>
+          <w:tab w:val="left" w:pos="10992"/>
+          <w:tab w:val="left" w:pos="11908"/>
+          <w:tab w:val="left" w:pos="12824"/>
+          <w:tab w:val="left" w:pos="13740"/>
+          <w:tab w:val="left" w:pos="14656"/>
+        </w:tabs>
+        <w:spacing w:after="0" w:line="240" w:lineRule="auto"/>
+        <w:rPr>
+          <w:rFonts w:ascii="Arial Black" w:eastAsia="Times New Roman" w:hAnsi="Arial Black" w:cs="Courier New"/>
+          <w:b/>
+          <w:bCs/>
+          <w:sz w:val="24"/>
+          <w:szCs w:val="24"/>
+        </w:rPr>
+      </w:pPr>
+      <w:r>
+        <w:rPr>
+          <w:rFonts w:ascii="Arial Black" w:eastAsia="Times New Roman" w:hAnsi="Arial Black" w:cs="Courier New"/>
+          <w:b/>
+          <w:bCs/>
+          <w:sz w:val="24"/>
+          <w:szCs w:val="24"/>
+        </w:rPr>
+        <w:t>dbca</w:t>
+      </w:r>
+    </w:p>
+    <w:p>
+      <w:pPr>
+        <w:pStyle w:val="ListParagraph"/>
+        <w:numPr>
+          <w:ilvl w:val="0"/>
+          <w:numId w:val="2"/>
+        </w:numPr>
+        <w:shd w:val="clear" w:color="auto" w:fill="FFFFFF"/>
+        <w:tabs>
+          <w:tab w:val="left" w:pos="916"/>
+          <w:tab w:val="left" w:pos="1832"/>
+          <w:tab w:val="left" w:pos="2748"/>
+          <w:tab w:val="left" w:pos="3664"/>
+          <w:tab w:val="left" w:pos="4580"/>
+          <w:tab w:val="left" w:pos="5496"/>
+          <w:tab w:val="left" w:pos="6412"/>
+          <w:tab w:val="left" w:pos="7328"/>
+          <w:tab w:val="left" w:pos="8244"/>
+          <w:tab w:val="left" w:pos="9160"/>
+          <w:tab w:val="left" w:pos="10076"/>
+          <w:tab w:val="left" w:pos="10992"/>
+          <w:tab w:val="left" w:pos="11908"/>
+          <w:tab w:val="left" w:pos="12824"/>
+          <w:tab w:val="left" w:pos="13740"/>
+          <w:tab w:val="left" w:pos="14656"/>
+        </w:tabs>
+        <w:spacing w:after="0" w:line="240" w:lineRule="auto"/>
+        <w:rPr>
+          <w:rFonts w:ascii="Arial Black" w:eastAsia="Times New Roman" w:hAnsi="Arial Black" w:cs="Courier New"/>
+          <w:b/>
+          <w:bCs/>
+          <w:sz w:val="24"/>
+          <w:szCs w:val="24"/>
+        </w:rPr>
+      </w:pPr>
+      <w:r>
+        <w:rPr>
+          <w:rFonts w:ascii="Arial Black" w:eastAsia="Times New Roman" w:hAnsi="Arial Black" w:cs="Courier New"/>
+          <w:b/>
+          <w:bCs/>
+          <w:sz w:val="24"/>
+          <w:szCs w:val="24"/>
+        </w:rPr>
+        <w:t>a</w:t>
+      </w:r>
+    </w:p>
+    <w:p>
+      <w:pPr>
+        <w:shd w:val="clear" w:color="auto" w:fill="FFFFFF"/>
+        <w:tabs>
+          <w:tab w:val="left" w:pos="916"/>
+          <w:tab w:val="left" w:pos="1832"/>
+          <w:tab w:val="left" w:pos="2748"/>
+          <w:tab w:val="left" w:pos="3664"/>
+          <w:tab w:val="left" w:pos="4580"/>
+          <w:tab w:val="left" w:pos="5496"/>
+          <w:tab w:val="left" w:pos="6412"/>
+          <w:tab w:val="left" w:pos="7328"/>
+          <w:tab w:val="left" w:pos="8244"/>
+          <w:tab w:val="left" w:pos="9160"/>
+          <w:tab w:val="left" w:pos="10076"/>
+          <w:tab w:val="left" w:pos="10992"/>
+          <w:tab w:val="left" w:pos="11908"/>
+          <w:tab w:val="left" w:pos="12824"/>
+          <w:tab w:val="left" w:pos="13740"/>
+          <w:tab w:val="left" w:pos="14656"/>
+        </w:tabs>
+        <w:spacing w:after="0" w:line="240" w:lineRule="auto"/>
+        <w:rPr>
+          <w:rFonts w:ascii="Arial Black" w:eastAsia="Times New Roman" w:hAnsi="Arial Black" w:cs="Courier New"/>
+          <w:b/>
+          <w:bCs/>
+          <w:sz w:val="24"/>
+          <w:szCs w:val="24"/>
+        </w:rPr>
+      </w:pPr>
+      <w:r>
+        <w:rPr>
+          <w:rFonts w:ascii="Arial Black" w:eastAsia="Times New Roman" w:hAnsi="Arial Black" w:cs="Courier New"/>
+          <w:b/>
+          <w:bCs/>
+          <w:sz w:val="24"/>
+          <w:szCs w:val="24"/>
+        </w:rPr>
+        <w:t xml:space="preserve"> -    </w:t>
+      </w:r>
+      <w:r>
+        <w:rPr>
+          <w:rFonts w:ascii="Arial Black" w:eastAsia="Times New Roman" w:hAnsi="Arial Black" w:cs="Courier New"/>
+          <w:b/>
+          <w:bCs/>
+          <w:sz w:val="24"/>
+          <w:szCs w:val="24"/>
+        </w:rPr>
+        <w:t>yx</w:t>
+      </w:r>
+    </w:p>
+    <w:p>
+      <w:pPr>
+        <w:shd w:val="clear" w:color="auto" w:fill="FFFFFF"/>
+        <w:spacing w:after="240" w:line="360" w:lineRule="atLeast"/>
+        <w:rPr>
+          <w:rFonts w:ascii="Arial Black" w:eastAsia="Times New Roman" w:hAnsi="Arial Black" w:cs="Helvetica"/>
+          <w:b/>
+          <w:bCs/>
+          <w:sz w:val="24"/>
+          <w:szCs w:val="24"/>
+        </w:rPr>
+      </w:pPr>
+      <w:r>
+        <w:rPr>
+          <w:rFonts w:ascii="Arial Black" w:eastAsia="Times New Roman" w:hAnsi="Arial Black" w:cs="Helvetica"/>
+          <w:b/>
+          <w:bCs/>
+          <w:sz w:val="24"/>
+          <w:szCs w:val="24"/>
+        </w:rPr>
+        <w:t>(d)</w:t>
+      </w:r>
+      <w:r>
+        <w:rPr>
+          <w:rFonts w:ascii="Arial Black" w:eastAsia="Times New Roman" w:hAnsi="Arial Black" w:cs="Helvetica"/>
+          <w:b/>
+          <w:bCs/>
+          <w:sz w:val="24"/>
+          <w:szCs w:val="24"/>
+        </w:rPr>
+        <w:t> Write a C# Sharp program to create a new string which is 4 copies of the 2 front characters of a given string. If the given string length is less than 2 return the original string. </w:t>
+      </w:r>
+      <w:r>
+        <w:rPr>
+          <w:rFonts w:ascii="Arial Black" w:eastAsia="Times New Roman" w:hAnsi="Arial Black" w:cs="Helvetica"/>
+          <w:b/>
+          <w:bCs/>
+          <w:sz w:val="24"/>
+          <w:szCs w:val="24"/>
+        </w:rPr>
+        <w:t xml:space="preserve"> </w:t>
+      </w:r>
+    </w:p>
+    <w:p>
+      <w:pPr>
+        <w:shd w:val="clear" w:color="auto" w:fill="FFFFFF"/>
+        <w:spacing w:after="240" w:line="360" w:lineRule="atLeast"/>
+        <w:rPr>
+          <w:rFonts w:ascii="Arial Black" w:eastAsia="Times New Roman" w:hAnsi="Arial Black" w:cs="Helvetica"/>
+          <w:b/>
+          <w:bCs/>
+          <w:sz w:val="24"/>
+          <w:szCs w:val="24"/>
+        </w:rPr>
+      </w:pPr>
+      <w:r>
+        <w:rPr>
+          <w:rFonts w:ascii="Arial Black" w:eastAsia="Times New Roman" w:hAnsi="Arial Black" w:cs="Helvetica"/>
+          <w:b/>
+          <w:bCs/>
+          <w:i/>
+          <w:iCs/>
+          <w:sz w:val="24"/>
+          <w:szCs w:val="24"/>
+        </w:rPr>
+        <w:t>Sample Input</w:t>
+      </w:r>
+      <w:r>
+        <w:rPr>
+          <w:rFonts w:ascii="Arial Black" w:eastAsia="Times New Roman" w:hAnsi="Arial Black" w:cs="Helvetica"/>
+          <w:b/>
+          <w:bCs/>
+          <w:sz w:val="24"/>
+          <w:szCs w:val="24"/>
+        </w:rPr>
+        <w:t>:</w:t>
+      </w:r>
+      <w:r>
+        <w:rPr>
+          <w:rFonts w:ascii="Arial Black" w:eastAsia="Times New Roman" w:hAnsi="Arial Black" w:cs="Helvetica"/>
+          <w:b/>
+          <w:bCs/>
+          <w:sz w:val="24"/>
+          <w:szCs w:val="24"/>
+        </w:rPr>
+        <w:br/>
+      </w:r>
+      <w:r>
+        <w:rPr>
+          <w:rFonts w:ascii="Arial Black" w:eastAsia="Times New Roman" w:hAnsi="Arial Black" w:cs="Helvetica"/>
+          <w:b/>
+          <w:bCs/>
+          <w:sz w:val="24"/>
+          <w:szCs w:val="24"/>
+        </w:rPr>
+        <w:t xml:space="preserve">- </w:t>
+      </w:r>
+      <w:r>
+        <w:rPr>
+          <w:rFonts w:ascii="Arial Black" w:eastAsia="Times New Roman" w:hAnsi="Arial Black" w:cs="Helvetica"/>
+          <w:b/>
+          <w:bCs/>
+          <w:sz w:val="24"/>
+          <w:szCs w:val="24"/>
+        </w:rPr>
+        <w:t>"C Sharp"</w:t>
+      </w:r>
+      <w:r>
+        <w:rPr>
+          <w:rFonts w:ascii="Arial Black" w:eastAsia="Times New Roman" w:hAnsi="Arial Black" w:cs="Helvetica"/>
+          <w:b/>
+          <w:bCs/>
+          <w:sz w:val="24"/>
+          <w:szCs w:val="24"/>
+        </w:rPr>
+        <w:br/>
+      </w:r>
+      <w:r>
+        <w:rPr>
+          <w:rFonts w:ascii="Arial Black" w:eastAsia="Times New Roman" w:hAnsi="Arial Black" w:cs="Helvetica"/>
+          <w:b/>
+          <w:bCs/>
+          <w:sz w:val="24"/>
+          <w:szCs w:val="24"/>
+        </w:rPr>
+        <w:t xml:space="preserve">- </w:t>
+      </w:r>
+      <w:r>
+        <w:rPr>
+          <w:rFonts w:ascii="Arial Black" w:eastAsia="Times New Roman" w:hAnsi="Arial Black" w:cs="Helvetica"/>
+          <w:b/>
+          <w:bCs/>
+          <w:sz w:val="24"/>
+          <w:szCs w:val="24"/>
+        </w:rPr>
+        <w:t>"JS"</w:t>
+      </w:r>
+      <w:r>
+        <w:rPr>
+          <w:rFonts w:ascii="Arial Black" w:eastAsia="Times New Roman" w:hAnsi="Arial Black" w:cs="Helvetica"/>
+          <w:b/>
+          <w:bCs/>
+          <w:sz w:val="24"/>
+          <w:szCs w:val="24"/>
+        </w:rPr>
+        <w:br/>
+      </w:r>
+      <w:r>
+        <w:rPr>
+          <w:rFonts w:ascii="Arial Black" w:eastAsia="Times New Roman" w:hAnsi="Arial Black" w:cs="Helvetica"/>
+          <w:b/>
+          <w:bCs/>
+          <w:sz w:val="24"/>
+          <w:szCs w:val="24"/>
+        </w:rPr>
+        <w:t xml:space="preserve">- </w:t>
+      </w:r>
+      <w:r>
+        <w:rPr>
+          <w:rFonts w:ascii="Arial Black" w:eastAsia="Times New Roman" w:hAnsi="Arial Black" w:cs="Helvetica"/>
+          <w:b/>
+          <w:bCs/>
+          <w:sz w:val="24"/>
+          <w:szCs w:val="24"/>
+        </w:rPr>
+        <w:t>"a"</w:t>
+      </w:r>
+      <w:r>
+        <w:rPr>
+          <w:rFonts w:ascii="Arial Black" w:eastAsia="Times New Roman" w:hAnsi="Arial Black" w:cs="Helvetica"/>
+          <w:b/>
+          <w:bCs/>
+          <w:sz w:val="24"/>
+          <w:szCs w:val="24"/>
+        </w:rPr>
+        <w:br/>
+      </w:r>
+      <w:r>
+        <w:rPr>
+          <w:rFonts w:ascii="Arial Black" w:eastAsia="Times New Roman" w:hAnsi="Arial Black" w:cs="Helvetica"/>
+          <w:b/>
+          <w:bCs/>
+          <w:i/>
+          <w:iCs/>
+          <w:sz w:val="24"/>
+          <w:szCs w:val="24"/>
+        </w:rPr>
+        <w:t>Expected Output</w:t>
+      </w:r>
+      <w:r>
+        <w:rPr>
+          <w:rFonts w:ascii="Arial Black" w:eastAsia="Times New Roman" w:hAnsi="Arial Black" w:cs="Helvetica"/>
+          <w:b/>
+          <w:bCs/>
+          <w:sz w:val="24"/>
+          <w:szCs w:val="24"/>
+        </w:rPr>
+        <w:t>:</w:t>
+      </w:r>
+    </w:p>
+    <w:p>
+      <w:pPr>
+        <w:pStyle w:val="ListParagraph"/>
+        <w:numPr>
+          <w:ilvl w:val="0"/>
+          <w:numId w:val="2"/>
+        </w:numPr>
+        <w:shd w:val="clear" w:color="auto" w:fill="FFFFFF"/>
+        <w:tabs>
+          <w:tab w:val="left" w:pos="916"/>
+          <w:tab w:val="left" w:pos="1832"/>
+          <w:tab w:val="left" w:pos="2748"/>
+          <w:tab w:val="left" w:pos="3664"/>
+          <w:tab w:val="left" w:pos="4580"/>
+          <w:tab w:val="left" w:pos="5496"/>
+          <w:tab w:val="left" w:pos="6412"/>
+          <w:tab w:val="left" w:pos="7328"/>
+          <w:tab w:val="left" w:pos="8244"/>
+          <w:tab w:val="left" w:pos="9160"/>
+          <w:tab w:val="left" w:pos="10076"/>
+          <w:tab w:val="left" w:pos="10992"/>
+          <w:tab w:val="left" w:pos="11908"/>
+          <w:tab w:val="left" w:pos="12824"/>
+          <w:tab w:val="left" w:pos="13740"/>
+          <w:tab w:val="left" w:pos="14656"/>
+        </w:tabs>
+        <w:spacing w:after="0" w:line="240" w:lineRule="auto"/>
+        <w:rPr>
+          <w:rFonts w:ascii="Arial Black" w:eastAsia="Times New Roman" w:hAnsi="Arial Black" w:cs="Courier New"/>
+          <w:b/>
+          <w:bCs/>
+          <w:sz w:val="24"/>
+          <w:szCs w:val="24"/>
+        </w:rPr>
+      </w:pPr>
+      <w:r>
+        <w:rPr>
+          <w:rFonts w:ascii="Arial Black" w:eastAsia="Times New Roman" w:hAnsi="Arial Black" w:cs="Courier New"/>
+          <w:b/>
+          <w:bCs/>
+          <w:sz w:val="24"/>
+          <w:szCs w:val="24"/>
+        </w:rPr>
+        <w:t xml:space="preserve">C C C C </w:t>
+      </w:r>
+    </w:p>
+    <w:p>
+      <w:pPr>
+        <w:pStyle w:val="ListParagraph"/>
+        <w:numPr>
+          <w:ilvl w:val="0"/>
+          <w:numId w:val="2"/>
+        </w:numPr>
+        <w:shd w:val="clear" w:color="auto" w:fill="FFFFFF"/>
+        <w:tabs>
+          <w:tab w:val="left" w:pos="916"/>
+          <w:tab w:val="left" w:pos="1832"/>
+          <w:tab w:val="left" w:pos="2748"/>
+          <w:tab w:val="left" w:pos="3664"/>
+          <w:tab w:val="left" w:pos="4580"/>
+          <w:tab w:val="left" w:pos="5496"/>
+          <w:tab w:val="left" w:pos="6412"/>
+          <w:tab w:val="left" w:pos="7328"/>
+          <w:tab w:val="left" w:pos="8244"/>
+          <w:tab w:val="left" w:pos="9160"/>
+          <w:tab w:val="left" w:pos="10076"/>
+          <w:tab w:val="left" w:pos="10992"/>
+          <w:tab w:val="left" w:pos="11908"/>
+          <w:tab w:val="left" w:pos="12824"/>
+          <w:tab w:val="left" w:pos="13740"/>
+          <w:tab w:val="left" w:pos="14656"/>
+        </w:tabs>
+        <w:spacing w:after="0" w:line="240" w:lineRule="auto"/>
+        <w:rPr>
+          <w:rFonts w:ascii="Arial Black" w:eastAsia="Times New Roman" w:hAnsi="Arial Black" w:cs="Courier New"/>
+          <w:b/>
+          <w:bCs/>
+          <w:sz w:val="24"/>
+          <w:szCs w:val="24"/>
+        </w:rPr>
+      </w:pPr>
+      <w:r>
+        <w:rPr>
+          <w:rFonts w:ascii="Arial Black" w:eastAsia="Times New Roman" w:hAnsi="Arial Black" w:cs="Courier New"/>
+          <w:b/>
+          <w:bCs/>
+          <w:sz w:val="24"/>
+          <w:szCs w:val="24"/>
+        </w:rPr>
+        <w:t>JSJSJSJS</w:t>
+      </w:r>
+    </w:p>
+    <w:p>
+      <w:pPr>
+        <w:pStyle w:val="ListParagraph"/>
+        <w:numPr>
+          <w:ilvl w:val="0"/>
+          <w:numId w:val="2"/>
+        </w:numPr>
+        <w:shd w:val="clear" w:color="auto" w:fill="FFFFFF"/>
+        <w:tabs>
+          <w:tab w:val="left" w:pos="916"/>
+          <w:tab w:val="left" w:pos="1832"/>
+          <w:tab w:val="left" w:pos="2748"/>
+          <w:tab w:val="left" w:pos="3664"/>
+          <w:tab w:val="left" w:pos="4580"/>
+          <w:tab w:val="left" w:pos="5496"/>
+          <w:tab w:val="left" w:pos="6412"/>
+          <w:tab w:val="left" w:pos="7328"/>
+          <w:tab w:val="left" w:pos="8244"/>
+          <w:tab w:val="left" w:pos="9160"/>
+          <w:tab w:val="left" w:pos="10076"/>
+          <w:tab w:val="left" w:pos="10992"/>
+          <w:tab w:val="left" w:pos="11908"/>
+          <w:tab w:val="left" w:pos="12824"/>
+          <w:tab w:val="left" w:pos="13740"/>
+          <w:tab w:val="left" w:pos="14656"/>
+        </w:tabs>
+        <w:spacing w:after="0" w:line="240" w:lineRule="auto"/>
+        <w:rPr>
+          <w:rFonts w:ascii="Arial Black" w:eastAsia="Times New Roman" w:hAnsi="Arial Black" w:cs="Courier New"/>
+          <w:b/>
+          <w:bCs/>
+          <w:sz w:val="24"/>
+          <w:szCs w:val="24"/>
+        </w:rPr>
+      </w:pPr>
+      <w:r>
+        <w:rPr>
+          <w:rFonts w:ascii="Arial Black" w:eastAsia="Times New Roman" w:hAnsi="Arial Black" w:cs="Courier New"/>
+          <w:b/>
+          <w:bCs/>
+          <w:sz w:val="24"/>
+          <w:szCs w:val="24"/>
+        </w:rPr>
+        <w:t>a</w:t>
+      </w:r>
+    </w:p>
+    <w:p>
+      <w:pPr>
+        <w:pStyle w:val="HTMLPreformatted"/>
+        <w:shd w:val="clear" w:color="auto" w:fill="FFFFFF"/>
+        <w:ind w:left="96"/>
+        <w:rPr>
+          <w:rFonts w:ascii="Arial Black" w:hAnsi="Arial Black"/>
+          <w:b/>
+          <w:bCs/>
+          <w:sz w:val="28"/>
+          <w:szCs w:val="28"/>
+        </w:rPr>
+      </w:pPr>
+    </w:p>
+    <w:p>
+      <w:pPr>
+        <w:shd w:val="clear" w:color="auto" w:fill="FFFFFF"/>
+        <w:tabs>
+          <w:tab w:val="left" w:pos="916"/>
+          <w:tab w:val="left" w:pos="1832"/>
+          <w:tab w:val="left" w:pos="2748"/>
+          <w:tab w:val="left" w:pos="3664"/>
+          <w:tab w:val="left" w:pos="4580"/>
+          <w:tab w:val="left" w:pos="5496"/>
+          <w:tab w:val="left" w:pos="6412"/>
+          <w:tab w:val="left" w:pos="7328"/>
+          <w:tab w:val="left" w:pos="8244"/>
+          <w:tab w:val="left" w:pos="9160"/>
+          <w:tab w:val="left" w:pos="10076"/>
+          <w:tab w:val="left" w:pos="10992"/>
+          <w:tab w:val="left" w:pos="11908"/>
+          <w:tab w:val="left" w:pos="12824"/>
+          <w:tab w:val="left" w:pos="13740"/>
+          <w:tab w:val="left" w:pos="14656"/>
+        </w:tabs>
+        <w:spacing w:after="0" w:line="240" w:lineRule="auto"/>
+        <w:rPr>
+          <w:rFonts w:ascii="Arial Black" w:eastAsia="Times New Roman" w:hAnsi="Arial Black" w:cs="Courier New"/>
+          <w:sz w:val="28"/>
+          <w:szCs w:val="28"/>
+        </w:rPr>
+      </w:pPr>
+    </w:p>
+    <w:p>
+      <w:pPr>
+        <w:shd w:val="clear" w:color="auto" w:fill="FFFFFF"/>
+        <w:tabs>
+          <w:tab w:val="left" w:pos="916"/>
+          <w:tab w:val="left" w:pos="1832"/>
+          <w:tab w:val="left" w:pos="2748"/>
+          <w:tab w:val="left" w:pos="3664"/>
+          <w:tab w:val="left" w:pos="4580"/>
+          <w:tab w:val="left" w:pos="5496"/>
+          <w:tab w:val="left" w:pos="6412"/>
+          <w:tab w:val="left" w:pos="7328"/>
+          <w:tab w:val="left" w:pos="8244"/>
+          <w:tab w:val="left" w:pos="9160"/>
+          <w:tab w:val="left" w:pos="10076"/>
+          <w:tab w:val="left" w:pos="10992"/>
+          <w:tab w:val="left" w:pos="11908"/>
+          <w:tab w:val="left" w:pos="12824"/>
+          <w:tab w:val="left" w:pos="13740"/>
+          <w:tab w:val="left" w:pos="14656"/>
+        </w:tabs>
+        <w:spacing w:after="0" w:line="240" w:lineRule="auto"/>
+        <w:rPr>
+          <w:rFonts w:ascii="Arial Black" w:eastAsia="Times New Roman" w:hAnsi="Arial Black" w:cs="Courier New"/>
+          <w:sz w:val="28"/>
+          <w:szCs w:val="28"/>
+        </w:rPr>
+      </w:pPr>
+    </w:p>
+    <w:p>
+      <w:pPr>
+        <w:shd w:val="clear" w:color="auto" w:fill="FFFFFF"/>
+        <w:spacing w:after="0" w:line="240" w:lineRule="auto"/>
+        <w:rPr>
+          <w:rFonts w:ascii="Arial Black" w:eastAsia="Times New Roman" w:hAnsi="Arial Black" w:cs="Segoe UI"/>
+          <w:b/>
+          <w:bCs/>
+          <w:sz w:val="28"/>
+          <w:szCs w:val="28"/>
+        </w:rPr>
+      </w:pPr>
+      <w:r>
+        <w:rPr>
+          <w:rFonts w:ascii="Arial Black" w:eastAsia="Times New Roman" w:hAnsi="Arial Black" w:cs="Courier New"/>
+          <w:sz w:val="28"/>
+          <w:szCs w:val="28"/>
+        </w:rPr>
+        <w:t xml:space="preserve">(09) </w:t>
+      </w:r>
+      <w:r>
+        <w:rPr>
+          <w:rFonts w:ascii="Arial Black" w:eastAsia="Times New Roman" w:hAnsi="Arial Black" w:cs="Segoe UI"/>
+          <w:b/>
+          <w:bCs/>
+          <w:sz w:val="28"/>
+          <w:szCs w:val="28"/>
+        </w:rPr>
+        <w:t>A given company has name, address, phone number, fax number, web site and manager. The manager has name, surname and phone number. Write a program that reads information about the company and its manager and then prints it on the console.</w:t>
+      </w:r>
+    </w:p>
+    <w:p>
+      <w:pPr>
+        <w:shd w:val="clear" w:color="auto" w:fill="FFFFFF"/>
+        <w:tabs>
+          <w:tab w:val="left" w:pos="916"/>
+          <w:tab w:val="left" w:pos="1832"/>
+          <w:tab w:val="left" w:pos="2748"/>
+          <w:tab w:val="left" w:pos="3664"/>
+          <w:tab w:val="left" w:pos="4580"/>
+          <w:tab w:val="left" w:pos="5496"/>
+          <w:tab w:val="left" w:pos="6412"/>
+          <w:tab w:val="left" w:pos="7328"/>
+          <w:tab w:val="left" w:pos="8244"/>
+          <w:tab w:val="left" w:pos="9160"/>
+          <w:tab w:val="left" w:pos="10076"/>
+          <w:tab w:val="left" w:pos="10992"/>
+          <w:tab w:val="left" w:pos="11908"/>
+          <w:tab w:val="left" w:pos="12824"/>
+          <w:tab w:val="left" w:pos="13740"/>
+          <w:tab w:val="left" w:pos="14656"/>
+        </w:tabs>
+        <w:spacing w:after="0" w:line="240" w:lineRule="auto"/>
+        <w:rPr>
+          <w:rFonts w:ascii="Arial Black" w:eastAsia="Times New Roman" w:hAnsi="Arial Black" w:cs="Courier New"/>
+          <w:sz w:val="28"/>
+          <w:szCs w:val="28"/>
+        </w:rPr>
+      </w:pPr>
+    </w:p>
+    <w:p>
+      <w:pPr>
+        <w:shd w:val="clear" w:color="auto" w:fill="FFFFFF"/>
+        <w:tabs>
+          <w:tab w:val="left" w:pos="916"/>
+          <w:tab w:val="left" w:pos="1832"/>
+          <w:tab w:val="left" w:pos="2748"/>
+          <w:tab w:val="left" w:pos="3664"/>
+          <w:tab w:val="left" w:pos="4580"/>
+          <w:tab w:val="left" w:pos="5496"/>
+          <w:tab w:val="left" w:pos="6412"/>
+          <w:tab w:val="left" w:pos="7328"/>
+          <w:tab w:val="left" w:pos="8244"/>
+          <w:tab w:val="left" w:pos="9160"/>
+          <w:tab w:val="left" w:pos="10076"/>
+          <w:tab w:val="left" w:pos="10992"/>
+          <w:tab w:val="left" w:pos="11908"/>
+          <w:tab w:val="left" w:pos="12824"/>
+          <w:tab w:val="left" w:pos="13740"/>
+          <w:tab w:val="left" w:pos="14656"/>
+        </w:tabs>
+        <w:spacing w:after="0" w:line="240" w:lineRule="auto"/>
+        <w:rPr>
+          <w:rFonts w:ascii="Arial Black" w:eastAsia="Times New Roman" w:hAnsi="Arial Black" w:cs="Courier New"/>
           <w:sz w:val="28"/>
           <w:szCs w:val="28"/>
         </w:rPr>
@@ -1279,7 +2537,18 @@
           <w:sz w:val="28"/>
           <w:szCs w:val="28"/>
         </w:rPr>
-        <w:t>A company dealing with marketing wants to keep a data record of its employees. Each record should have the following characteristic – first name, last name, age, gender (‘m’ or ‘f’) and unique employee number (27560000 to 27569999). Declare appropriate variables needed to maintain the information for an employee by using the appropriate data types and attribute names</w:t>
+        <w:t xml:space="preserve">A company dealing with marketing wants to keep a data record of its employees. Each record should have the following characteristic – first name, last name, age, gender (‘m’ or ‘f’) and unique employee number (27560000 to 27569999). Declare appropriate variables needed to </w:t>
+      </w:r>
+      <w:r>
+        <w:rPr>
+          <w:rFonts w:ascii="Arial Black" w:eastAsia="Times New Roman" w:hAnsi="Arial Black" w:cs="Segoe UI"/>
+          <w:b/>
+          <w:bCs/>
+          <w:sz w:val="28"/>
+          <w:szCs w:val="28"/>
+        </w:rPr>
+        <w:lastRenderedPageBreak/>
+        <w:t>maintain the information for an employee by using the appropriate data types and attribute names</w:t>
       </w:r>
       <w:r>
         <w:rPr>

</xml_diff>

<commit_message>
Added      ~$TASKS.docx Modified   TASKS.docx Modified   TaskSolutions/.vs/TaskSolutions/v16/.suo
</commit_message>
<xml_diff>
--- a/TASKS.docx
+++ b/TASKS.docx
@@ -47,7 +47,43 @@
           <w:sz w:val="28"/>
           <w:szCs w:val="28"/>
         </w:rPr>
-        <w:t>(1) Write a program that takes as input a four-digit number in format abcd (e.g. 2011) and performs the following actions:</w:t>
+        <w:t xml:space="preserve">(1) Write a program that takes as input a four-digit number in format </w:t>
+      </w:r>
+      <w:proofErr w:type="spellStart"/>
+      <w:r>
+        <w:rPr>
+          <w:rFonts w:ascii="Arial Black" w:hAnsi="Arial Black"/>
+          <w:sz w:val="28"/>
+          <w:szCs w:val="28"/>
+        </w:rPr>
+        <w:t>abcd</w:t>
+      </w:r>
+      <w:proofErr w:type="spellEnd"/>
+      <w:r>
+        <w:rPr>
+          <w:rFonts w:ascii="Arial Black" w:hAnsi="Arial Black"/>
+          <w:sz w:val="28"/>
+          <w:szCs w:val="28"/>
+        </w:rPr>
+        <w:t xml:space="preserve"> (</w:t>
+      </w:r>
+      <w:proofErr w:type="gramStart"/>
+      <w:r>
+        <w:rPr>
+          <w:rFonts w:ascii="Arial Black" w:hAnsi="Arial Black"/>
+          <w:sz w:val="28"/>
+          <w:szCs w:val="28"/>
+        </w:rPr>
+        <w:t>e.g.</w:t>
+      </w:r>
+      <w:proofErr w:type="gramEnd"/>
+      <w:r>
+        <w:rPr>
+          <w:rFonts w:ascii="Arial Black" w:hAnsi="Arial Black"/>
+          <w:sz w:val="28"/>
+          <w:szCs w:val="28"/>
+        </w:rPr>
+        <w:t xml:space="preserve"> 2011) and performs the following actions:</w:t>
       </w:r>
     </w:p>
     <w:p>
@@ -99,59 +135,113 @@
           <w:sz w:val="28"/>
           <w:szCs w:val="28"/>
         </w:rPr>
-        <w:t>– Prints on the console the number in reversed order: dcba (in our example 1102).</w:t>
-      </w:r>
-    </w:p>
-    <w:p>
-      <w:pPr>
-        <w:rPr>
-          <w:rFonts w:ascii="Arial Black" w:hAnsi="Arial Black"/>
-          <w:sz w:val="28"/>
-          <w:szCs w:val="28"/>
-        </w:rPr>
-      </w:pPr>
-    </w:p>
-    <w:p>
-      <w:pPr>
-        <w:rPr>
-          <w:rFonts w:ascii="Arial Black" w:hAnsi="Arial Black"/>
-          <w:sz w:val="28"/>
-          <w:szCs w:val="28"/>
-        </w:rPr>
-      </w:pPr>
-      <w:r>
-        <w:rPr>
-          <w:rFonts w:ascii="Arial Black" w:hAnsi="Arial Black"/>
-          <w:sz w:val="28"/>
-          <w:szCs w:val="28"/>
-        </w:rPr>
-        <w:t>– Puts the last digit in the first position: dabc (in our example 1201).</w:t>
-      </w:r>
-    </w:p>
-    <w:p>
-      <w:pPr>
-        <w:rPr>
-          <w:rFonts w:ascii="Arial Black" w:hAnsi="Arial Black"/>
-          <w:sz w:val="28"/>
-          <w:szCs w:val="28"/>
-        </w:rPr>
-      </w:pPr>
-    </w:p>
-    <w:p>
-      <w:pPr>
-        <w:rPr>
-          <w:rFonts w:ascii="Arial Black" w:hAnsi="Arial Black"/>
-          <w:sz w:val="28"/>
-          <w:szCs w:val="28"/>
-        </w:rPr>
-      </w:pPr>
-      <w:r>
-        <w:rPr>
-          <w:rFonts w:ascii="Arial Black" w:hAnsi="Arial Black"/>
-          <w:sz w:val="28"/>
-          <w:szCs w:val="28"/>
-        </w:rPr>
-        <w:t>– Exchanges the second and the third digits: acbd (in our example 2101).</w:t>
+        <w:t xml:space="preserve">– Prints on the console the number in reversed order: </w:t>
+      </w:r>
+      <w:proofErr w:type="spellStart"/>
+      <w:r>
+        <w:rPr>
+          <w:rFonts w:ascii="Arial Black" w:hAnsi="Arial Black"/>
+          <w:sz w:val="28"/>
+          <w:szCs w:val="28"/>
+        </w:rPr>
+        <w:t>dcba</w:t>
+      </w:r>
+      <w:proofErr w:type="spellEnd"/>
+      <w:r>
+        <w:rPr>
+          <w:rFonts w:ascii="Arial Black" w:hAnsi="Arial Black"/>
+          <w:sz w:val="28"/>
+          <w:szCs w:val="28"/>
+        </w:rPr>
+        <w:t xml:space="preserve"> (in our example 1102).</w:t>
+      </w:r>
+    </w:p>
+    <w:p>
+      <w:pPr>
+        <w:rPr>
+          <w:rFonts w:ascii="Arial Black" w:hAnsi="Arial Black"/>
+          <w:sz w:val="28"/>
+          <w:szCs w:val="28"/>
+        </w:rPr>
+      </w:pPr>
+    </w:p>
+    <w:p>
+      <w:pPr>
+        <w:rPr>
+          <w:rFonts w:ascii="Arial Black" w:hAnsi="Arial Black"/>
+          <w:sz w:val="28"/>
+          <w:szCs w:val="28"/>
+        </w:rPr>
+      </w:pPr>
+      <w:r>
+        <w:rPr>
+          <w:rFonts w:ascii="Arial Black" w:hAnsi="Arial Black"/>
+          <w:sz w:val="28"/>
+          <w:szCs w:val="28"/>
+        </w:rPr>
+        <w:t xml:space="preserve">– Puts the last digit in the first position: </w:t>
+      </w:r>
+      <w:proofErr w:type="spellStart"/>
+      <w:r>
+        <w:rPr>
+          <w:rFonts w:ascii="Arial Black" w:hAnsi="Arial Black"/>
+          <w:sz w:val="28"/>
+          <w:szCs w:val="28"/>
+        </w:rPr>
+        <w:t>dabc</w:t>
+      </w:r>
+      <w:proofErr w:type="spellEnd"/>
+      <w:r>
+        <w:rPr>
+          <w:rFonts w:ascii="Arial Black" w:hAnsi="Arial Black"/>
+          <w:sz w:val="28"/>
+          <w:szCs w:val="28"/>
+        </w:rPr>
+        <w:t xml:space="preserve"> (in our example 1201).</w:t>
+      </w:r>
+    </w:p>
+    <w:p>
+      <w:pPr>
+        <w:rPr>
+          <w:rFonts w:ascii="Arial Black" w:hAnsi="Arial Black"/>
+          <w:sz w:val="28"/>
+          <w:szCs w:val="28"/>
+        </w:rPr>
+      </w:pPr>
+    </w:p>
+    <w:p>
+      <w:pPr>
+        <w:rPr>
+          <w:rFonts w:ascii="Arial Black" w:hAnsi="Arial Black"/>
+          <w:sz w:val="28"/>
+          <w:szCs w:val="28"/>
+        </w:rPr>
+      </w:pPr>
+      <w:r>
+        <w:rPr>
+          <w:rFonts w:ascii="Arial Black" w:hAnsi="Arial Black"/>
+          <w:sz w:val="28"/>
+          <w:szCs w:val="28"/>
+        </w:rPr>
+        <w:t xml:space="preserve">– Exchanges the second and the third digits: </w:t>
+      </w:r>
+      <w:proofErr w:type="spellStart"/>
+      <w:r>
+        <w:rPr>
+          <w:rFonts w:ascii="Arial Black" w:hAnsi="Arial Black"/>
+          <w:sz w:val="28"/>
+          <w:szCs w:val="28"/>
+        </w:rPr>
+        <w:t>acbd</w:t>
+      </w:r>
+      <w:proofErr w:type="spellEnd"/>
+      <w:r>
+        <w:rPr>
+          <w:rFonts w:ascii="Arial Black" w:hAnsi="Arial Black"/>
+          <w:sz w:val="28"/>
+          <w:szCs w:val="28"/>
+        </w:rPr>
+        <w:t xml:space="preserve"> (in our example 2101).</w:t>
       </w:r>
     </w:p>
     <w:p>
@@ -317,15 +407,7 @@
           <w:sz w:val="28"/>
           <w:szCs w:val="28"/>
         </w:rPr>
-        <w:t>Write a C# Sharp program to compute the sum of the two given integer values. If the two values are the same, then return triple their sum. </w:t>
-      </w:r>
-      <w:r>
-        <w:rPr>
-          <w:rFonts w:ascii="Arial Black" w:hAnsi="Arial Black" w:cs="Helvetica"/>
-          <w:sz w:val="28"/>
-          <w:szCs w:val="28"/>
-        </w:rPr>
-        <w:t xml:space="preserve"> </w:t>
+        <w:t xml:space="preserve">Write a C# Sharp program to compute the sum of the two given integer values. If the two values are the same, then return triple their sum.  </w:t>
       </w:r>
     </w:p>
     <w:p>
@@ -677,17 +759,7 @@
           <w:sz w:val="28"/>
           <w:szCs w:val="28"/>
         </w:rPr>
-        <w:t xml:space="preserve"> return true if one of them is 30 or if their sum is 30. </w:t>
-      </w:r>
-      <w:r>
-        <w:rPr>
-          <w:rFonts w:ascii="Arial Black" w:hAnsi="Arial Black" w:cs="Helvetica"/>
-          <w:b/>
-          <w:bCs/>
-          <w:sz w:val="28"/>
-          <w:szCs w:val="28"/>
-        </w:rPr>
-        <w:t xml:space="preserve"> </w:t>
+        <w:t xml:space="preserve"> return true if one of them is 30 or if their sum is 30.  </w:t>
       </w:r>
     </w:p>
     <w:p>
@@ -1058,23 +1130,7 @@
           <w:b/>
           <w:bCs/>
         </w:rPr>
-        <w:t xml:space="preserve">(a) </w:t>
-      </w:r>
-      <w:r>
-        <w:rPr>
-          <w:rFonts w:ascii="Arial Black" w:hAnsi="Arial Black" w:cs="Helvetica"/>
-          <w:b/>
-          <w:bCs/>
-        </w:rPr>
-        <w:t>Write a C# Sharp program to create a new string where 'if' is added to the front of a given string. If the string already begins with 'if', return the string unchanged.</w:t>
-      </w:r>
-      <w:r>
-        <w:rPr>
-          <w:rFonts w:ascii="Arial Black" w:hAnsi="Arial Black" w:cs="Helvetica"/>
-          <w:b/>
-          <w:bCs/>
-        </w:rPr>
-        <w:t xml:space="preserve"> </w:t>
+        <w:t xml:space="preserve">(a) Write a C# Sharp program to create a new string where 'if' is added to the front of a given string. If the string already begins with 'if', return the string unchanged. </w:t>
       </w:r>
     </w:p>
     <w:p>
@@ -1326,27 +1382,29 @@
           <w:sz w:val="24"/>
           <w:szCs w:val="24"/>
         </w:rPr>
-        <w:t xml:space="preserve">(b) </w:t>
-      </w:r>
-      <w:r>
-        <w:rPr>
-          <w:rFonts w:ascii="Arial Black" w:eastAsia="Times New Roman" w:hAnsi="Arial Black" w:cs="Helvetica"/>
-          <w:b/>
-          <w:bCs/>
-          <w:sz w:val="24"/>
-          <w:szCs w:val="24"/>
-        </w:rPr>
-        <w:t>Write a C# Sharp program to remove the character in a given position of a given string. The given position will be in the range 0.. string length -1 inclusive. </w:t>
-      </w:r>
-      <w:r>
-        <w:rPr>
-          <w:rFonts w:ascii="Arial Black" w:eastAsia="Times New Roman" w:hAnsi="Arial Black" w:cs="Helvetica"/>
-          <w:b/>
-          <w:bCs/>
-          <w:sz w:val="24"/>
-          <w:szCs w:val="24"/>
-        </w:rPr>
-        <w:t xml:space="preserve"> </w:t>
+        <w:t xml:space="preserve">(b) Write a C# Sharp program to remove the character in a given position of a given string. The given position will be in the range </w:t>
+      </w:r>
+      <w:proofErr w:type="gramStart"/>
+      <w:r>
+        <w:rPr>
+          <w:rFonts w:ascii="Arial Black" w:eastAsia="Times New Roman" w:hAnsi="Arial Black" w:cs="Helvetica"/>
+          <w:b/>
+          <w:bCs/>
+          <w:sz w:val="24"/>
+          <w:szCs w:val="24"/>
+        </w:rPr>
+        <w:t>0..</w:t>
+      </w:r>
+      <w:proofErr w:type="gramEnd"/>
+      <w:r>
+        <w:rPr>
+          <w:rFonts w:ascii="Arial Black" w:eastAsia="Times New Roman" w:hAnsi="Arial Black" w:cs="Helvetica"/>
+          <w:b/>
+          <w:bCs/>
+          <w:sz w:val="24"/>
+          <w:szCs w:val="24"/>
+        </w:rPr>
+        <w:t xml:space="preserve"> string length -1 inclusive.  </w:t>
       </w:r>
     </w:p>
     <w:p>
@@ -1541,6 +1599,7 @@
           <w:szCs w:val="24"/>
         </w:rPr>
       </w:pPr>
+      <w:proofErr w:type="spellStart"/>
       <w:r>
         <w:rPr>
           <w:rFonts w:ascii="Arial Black" w:eastAsia="Times New Roman" w:hAnsi="Arial Black" w:cs="Courier New"/>
@@ -1551,6 +1610,7 @@
         </w:rPr>
         <w:t>Pthon</w:t>
       </w:r>
+      <w:proofErr w:type="spellEnd"/>
     </w:p>
     <w:p>
       <w:pPr>
@@ -1587,6 +1647,7 @@
           <w:szCs w:val="24"/>
         </w:rPr>
       </w:pPr>
+      <w:proofErr w:type="spellStart"/>
       <w:r>
         <w:rPr>
           <w:rFonts w:ascii="Arial Black" w:eastAsia="Times New Roman" w:hAnsi="Arial Black" w:cs="Courier New"/>
@@ -1597,6 +1658,7 @@
         </w:rPr>
         <w:t>ython</w:t>
       </w:r>
+      <w:proofErr w:type="spellEnd"/>
     </w:p>
     <w:p>
       <w:pPr>
@@ -1638,6 +1700,7 @@
         </w:rPr>
         <w:t xml:space="preserve">-     </w:t>
       </w:r>
+      <w:proofErr w:type="spellStart"/>
       <w:r>
         <w:rPr>
           <w:rFonts w:ascii="Arial Black" w:eastAsia="Times New Roman" w:hAnsi="Arial Black" w:cs="Courier New"/>
@@ -1648,6 +1711,7 @@
         </w:rPr>
         <w:t>Pythn</w:t>
       </w:r>
+      <w:proofErr w:type="spellEnd"/>
     </w:p>
     <w:p>
       <w:pPr>
@@ -1669,27 +1733,7 @@
           <w:sz w:val="24"/>
           <w:szCs w:val="24"/>
         </w:rPr>
-        <w:t>(c)</w:t>
-      </w:r>
-      <w:r>
-        <w:rPr>
-          <w:rFonts w:ascii="Arial Black" w:eastAsia="Times New Roman" w:hAnsi="Arial Black" w:cs="Helvetica"/>
-          <w:b/>
-          <w:bCs/>
-          <w:sz w:val="24"/>
-          <w:szCs w:val="24"/>
-        </w:rPr>
-        <w:t> Write a C# Sharp program to exchange the first and last characters in a given string and return the new string.</w:t>
-      </w:r>
-      <w:r>
-        <w:rPr>
-          <w:rFonts w:ascii="Arial Black" w:eastAsia="Times New Roman" w:hAnsi="Arial Black" w:cs="Helvetica"/>
-          <w:b/>
-          <w:bCs/>
-          <w:sz w:val="24"/>
-          <w:szCs w:val="24"/>
-        </w:rPr>
-        <w:t xml:space="preserve"> </w:t>
+        <w:t xml:space="preserve">(c) Write a C# Sharp program to exchange the first and last characters in a given string and return the new string. </w:t>
       </w:r>
     </w:p>
     <w:p>
@@ -1754,7 +1798,29 @@
           <w:sz w:val="24"/>
           <w:szCs w:val="24"/>
         </w:rPr>
-        <w:t>"abcd"</w:t>
+        <w:t>"</w:t>
+      </w:r>
+      <w:proofErr w:type="spellStart"/>
+      <w:r>
+        <w:rPr>
+          <w:rFonts w:ascii="Arial Black" w:eastAsia="Times New Roman" w:hAnsi="Arial Black" w:cs="Helvetica"/>
+          <w:b/>
+          <w:bCs/>
+          <w:sz w:val="24"/>
+          <w:szCs w:val="24"/>
+        </w:rPr>
+        <w:t>abcd</w:t>
+      </w:r>
+      <w:proofErr w:type="spellEnd"/>
+      <w:r>
+        <w:rPr>
+          <w:rFonts w:ascii="Arial Black" w:eastAsia="Times New Roman" w:hAnsi="Arial Black" w:cs="Helvetica"/>
+          <w:b/>
+          <w:bCs/>
+          <w:sz w:val="24"/>
+          <w:szCs w:val="24"/>
+        </w:rPr>
+        <w:t>"</w:t>
       </w:r>
       <w:r>
         <w:rPr>
@@ -1815,7 +1881,29 @@
           <w:sz w:val="24"/>
           <w:szCs w:val="24"/>
         </w:rPr>
-        <w:t>"xy"</w:t>
+        <w:t>"</w:t>
+      </w:r>
+      <w:proofErr w:type="spellStart"/>
+      <w:r>
+        <w:rPr>
+          <w:rFonts w:ascii="Arial Black" w:eastAsia="Times New Roman" w:hAnsi="Arial Black" w:cs="Helvetica"/>
+          <w:b/>
+          <w:bCs/>
+          <w:sz w:val="24"/>
+          <w:szCs w:val="24"/>
+        </w:rPr>
+        <w:t>xy</w:t>
+      </w:r>
+      <w:proofErr w:type="spellEnd"/>
+      <w:r>
+        <w:rPr>
+          <w:rFonts w:ascii="Arial Black" w:eastAsia="Times New Roman" w:hAnsi="Arial Black" w:cs="Helvetica"/>
+          <w:b/>
+          <w:bCs/>
+          <w:sz w:val="24"/>
+          <w:szCs w:val="24"/>
+        </w:rPr>
+        <w:t>"</w:t>
       </w:r>
       <w:r>
         <w:rPr>
@@ -1885,6 +1973,7 @@
           <w:szCs w:val="24"/>
         </w:rPr>
       </w:pPr>
+      <w:proofErr w:type="spellStart"/>
       <w:r>
         <w:rPr>
           <w:rFonts w:ascii="Arial Black" w:eastAsia="Times New Roman" w:hAnsi="Arial Black" w:cs="Courier New"/>
@@ -1895,6 +1984,7 @@
         </w:rPr>
         <w:t>dbca</w:t>
       </w:r>
+      <w:proofErr w:type="spellEnd"/>
     </w:p>
     <w:p>
       <w:pPr>
@@ -1982,6 +2072,7 @@
         </w:rPr>
         <w:t xml:space="preserve"> -    </w:t>
       </w:r>
+      <w:proofErr w:type="spellStart"/>
       <w:r>
         <w:rPr>
           <w:rFonts w:ascii="Arial Black" w:eastAsia="Times New Roman" w:hAnsi="Arial Black" w:cs="Courier New"/>
@@ -1992,6 +2083,7 @@
         </w:rPr>
         <w:t>yx</w:t>
       </w:r>
+      <w:proofErr w:type="spellEnd"/>
     </w:p>
     <w:p>
       <w:pPr>
@@ -2013,27 +2105,7 @@
           <w:sz w:val="24"/>
           <w:szCs w:val="24"/>
         </w:rPr>
-        <w:t>(d)</w:t>
-      </w:r>
-      <w:r>
-        <w:rPr>
-          <w:rFonts w:ascii="Arial Black" w:eastAsia="Times New Roman" w:hAnsi="Arial Black" w:cs="Helvetica"/>
-          <w:b/>
-          <w:bCs/>
-          <w:sz w:val="24"/>
-          <w:szCs w:val="24"/>
-        </w:rPr>
-        <w:t> Write a C# Sharp program to create a new string which is 4 copies of the 2 front characters of a given string. If the given string length is less than 2 return the original string. </w:t>
-      </w:r>
-      <w:r>
-        <w:rPr>
-          <w:rFonts w:ascii="Arial Black" w:eastAsia="Times New Roman" w:hAnsi="Arial Black" w:cs="Helvetica"/>
-          <w:b/>
-          <w:bCs/>
-          <w:sz w:val="24"/>
-          <w:szCs w:val="24"/>
-        </w:rPr>
-        <w:t xml:space="preserve"> </w:t>
+        <w:t xml:space="preserve">(d) Write a C# Sharp program to create a new string which is 4 copies of the 2 front characters of a given string. If the given string length is less than 2 return the original string.  </w:t>
       </w:r>
     </w:p>
     <w:p>
@@ -2236,7 +2308,73 @@
           <w:sz w:val="24"/>
           <w:szCs w:val="24"/>
         </w:rPr>
-        <w:t xml:space="preserve">C C C C </w:t>
+        <w:t xml:space="preserve">C </w:t>
+      </w:r>
+      <w:proofErr w:type="spellStart"/>
+      <w:r>
+        <w:rPr>
+          <w:rFonts w:ascii="Arial Black" w:eastAsia="Times New Roman" w:hAnsi="Arial Black" w:cs="Courier New"/>
+          <w:b/>
+          <w:bCs/>
+          <w:sz w:val="24"/>
+          <w:szCs w:val="24"/>
+        </w:rPr>
+        <w:t>C</w:t>
+      </w:r>
+      <w:proofErr w:type="spellEnd"/>
+      <w:r>
+        <w:rPr>
+          <w:rFonts w:ascii="Arial Black" w:eastAsia="Times New Roman" w:hAnsi="Arial Black" w:cs="Courier New"/>
+          <w:b/>
+          <w:bCs/>
+          <w:sz w:val="24"/>
+          <w:szCs w:val="24"/>
+        </w:rPr>
+        <w:t xml:space="preserve"> </w:t>
+      </w:r>
+      <w:proofErr w:type="spellStart"/>
+      <w:r>
+        <w:rPr>
+          <w:rFonts w:ascii="Arial Black" w:eastAsia="Times New Roman" w:hAnsi="Arial Black" w:cs="Courier New"/>
+          <w:b/>
+          <w:bCs/>
+          <w:sz w:val="24"/>
+          <w:szCs w:val="24"/>
+        </w:rPr>
+        <w:t>C</w:t>
+      </w:r>
+      <w:proofErr w:type="spellEnd"/>
+      <w:r>
+        <w:rPr>
+          <w:rFonts w:ascii="Arial Black" w:eastAsia="Times New Roman" w:hAnsi="Arial Black" w:cs="Courier New"/>
+          <w:b/>
+          <w:bCs/>
+          <w:sz w:val="24"/>
+          <w:szCs w:val="24"/>
+        </w:rPr>
+        <w:t xml:space="preserve"> </w:t>
+      </w:r>
+      <w:proofErr w:type="spellStart"/>
+      <w:r>
+        <w:rPr>
+          <w:rFonts w:ascii="Arial Black" w:eastAsia="Times New Roman" w:hAnsi="Arial Black" w:cs="Courier New"/>
+          <w:b/>
+          <w:bCs/>
+          <w:sz w:val="24"/>
+          <w:szCs w:val="24"/>
+        </w:rPr>
+        <w:t>C</w:t>
+      </w:r>
+      <w:proofErr w:type="spellEnd"/>
+      <w:r>
+        <w:rPr>
+          <w:rFonts w:ascii="Arial Black" w:eastAsia="Times New Roman" w:hAnsi="Arial Black" w:cs="Courier New"/>
+          <w:b/>
+          <w:bCs/>
+          <w:sz w:val="24"/>
+          <w:szCs w:val="24"/>
+        </w:rPr>
+        <w:t xml:space="preserve"> </w:t>
       </w:r>
     </w:p>
     <w:p>
@@ -2421,7 +2559,23 @@
           <w:sz w:val="28"/>
           <w:szCs w:val="28"/>
         </w:rPr>
-        <w:t xml:space="preserve">(09) </w:t>
+        <w:t>(0</w:t>
+      </w:r>
+      <w:r>
+        <w:rPr>
+          <w:rFonts w:ascii="Arial Black" w:eastAsia="Times New Roman" w:hAnsi="Arial Black" w:cs="Courier New"/>
+          <w:sz w:val="28"/>
+          <w:szCs w:val="28"/>
+        </w:rPr>
+        <w:t>6</w:t>
+      </w:r>
+      <w:r>
+        <w:rPr>
+          <w:rFonts w:ascii="Arial Black" w:eastAsia="Times New Roman" w:hAnsi="Arial Black" w:cs="Courier New"/>
+          <w:sz w:val="28"/>
+          <w:szCs w:val="28"/>
+        </w:rPr>
+        <w:t xml:space="preserve">) </w:t>
       </w:r>
       <w:r>
         <w:rPr>
@@ -2509,7 +2663,24 @@
           <w:sz w:val="28"/>
           <w:szCs w:val="28"/>
         </w:rPr>
-        <w:t>(10)</w:t>
+        <w:t>(</w:t>
+      </w:r>
+      <w:r>
+        <w:rPr>
+          <w:rFonts w:ascii="Arial Black" w:eastAsia="Times New Roman" w:hAnsi="Arial Black" w:cs="Courier New"/>
+          <w:sz w:val="28"/>
+          <w:szCs w:val="28"/>
+        </w:rPr>
+        <w:t>07</w:t>
+      </w:r>
+      <w:proofErr w:type="gramStart"/>
+      <w:r>
+        <w:rPr>
+          <w:rFonts w:ascii="Arial Black" w:eastAsia="Times New Roman" w:hAnsi="Arial Black" w:cs="Courier New"/>
+          <w:sz w:val="28"/>
+          <w:szCs w:val="28"/>
+        </w:rPr>
+        <w:t>)</w:t>
       </w:r>
       <w:r>
         <w:rPr>
@@ -2537,7 +2708,18 @@
           <w:sz w:val="28"/>
           <w:szCs w:val="28"/>
         </w:rPr>
-        <w:t xml:space="preserve">A company dealing with marketing wants to keep a data record of its employees. Each record should have the following characteristic – first name, last name, age, gender (‘m’ or ‘f’) and unique employee number (27560000 to 27569999). Declare appropriate variables needed to </w:t>
+        <w:t>A</w:t>
+      </w:r>
+      <w:proofErr w:type="gramEnd"/>
+      <w:r>
+        <w:rPr>
+          <w:rFonts w:ascii="Arial Black" w:eastAsia="Times New Roman" w:hAnsi="Arial Black" w:cs="Segoe UI"/>
+          <w:b/>
+          <w:bCs/>
+          <w:sz w:val="28"/>
+          <w:szCs w:val="28"/>
+        </w:rPr>
+        <w:t xml:space="preserve"> company dealing with marketing wants to keep a data record of its employees. Each record should have the following characteristic – first name, last name, age, gender (‘m’ or ‘f’) and unique employee number (27560000 to 27569999). Declare appropriate variables needed to </w:t>
       </w:r>
       <w:r>
         <w:rPr>

</xml_diff>

<commit_message>
Modified   TASKS.docx Modified   TaskSolutions/.vs/TaskSolutions/v16/.suo
</commit_message>
<xml_diff>
--- a/TASKS.docx
+++ b/TASKS.docx
@@ -2330,29 +2330,7 @@
           <w:sz w:val="24"/>
           <w:szCs w:val="24"/>
         </w:rPr>
-        <w:t xml:space="preserve"> </w:t>
-      </w:r>
-      <w:proofErr w:type="spellStart"/>
-      <w:r>
-        <w:rPr>
-          <w:rFonts w:ascii="Arial Black" w:eastAsia="Times New Roman" w:hAnsi="Arial Black" w:cs="Courier New"/>
-          <w:b/>
-          <w:bCs/>
-          <w:sz w:val="24"/>
-          <w:szCs w:val="24"/>
-        </w:rPr>
-        <w:t>C</w:t>
-      </w:r>
-      <w:proofErr w:type="spellEnd"/>
-      <w:r>
-        <w:rPr>
-          <w:rFonts w:ascii="Arial Black" w:eastAsia="Times New Roman" w:hAnsi="Arial Black" w:cs="Courier New"/>
-          <w:b/>
-          <w:bCs/>
-          <w:sz w:val="24"/>
-          <w:szCs w:val="24"/>
-        </w:rPr>
-        <w:t xml:space="preserve"> </w:t>
+        <w:t xml:space="preserve"> C </w:t>
       </w:r>
       <w:proofErr w:type="spellStart"/>
       <w:r>
@@ -2652,7 +2630,6 @@
         <w:spacing w:after="0" w:line="240" w:lineRule="auto"/>
         <w:rPr>
           <w:rFonts w:ascii="Segoe UI" w:eastAsia="Times New Roman" w:hAnsi="Segoe UI" w:cs="Segoe UI"/>
-          <w:color w:val="555555"/>
           <w:sz w:val="21"/>
           <w:szCs w:val="21"/>
         </w:rPr>
@@ -2740,6 +2717,327 @@
         </w:rPr>
         <w:t>.</w:t>
       </w:r>
+    </w:p>
+    <w:p>
+      <w:pPr>
+        <w:shd w:val="clear" w:color="auto" w:fill="FFFFFF"/>
+        <w:spacing w:after="0" w:line="240" w:lineRule="auto"/>
+        <w:rPr>
+          <w:rFonts w:ascii="Segoe UI" w:eastAsia="Times New Roman" w:hAnsi="Segoe UI" w:cs="Segoe UI"/>
+          <w:sz w:val="21"/>
+          <w:szCs w:val="21"/>
+        </w:rPr>
+      </w:pPr>
+    </w:p>
+    <w:p>
+      <w:pPr>
+        <w:shd w:val="clear" w:color="auto" w:fill="FFFFFF"/>
+        <w:spacing w:after="0" w:line="240" w:lineRule="auto"/>
+        <w:rPr>
+          <w:rFonts w:ascii="Segoe UI" w:eastAsia="Times New Roman" w:hAnsi="Segoe UI" w:cs="Segoe UI"/>
+          <w:sz w:val="21"/>
+          <w:szCs w:val="21"/>
+        </w:rPr>
+      </w:pPr>
+    </w:p>
+    <w:p>
+      <w:pPr>
+        <w:jc w:val="both"/>
+        <w:rPr>
+          <w:rFonts w:ascii="Arial Black" w:eastAsia="Times New Roman" w:hAnsi="Arial Black" w:cs="Times New Roman"/>
+          <w:b/>
+          <w:bCs/>
+          <w:color w:val="212529"/>
+          <w:sz w:val="28"/>
+          <w:szCs w:val="28"/>
+        </w:rPr>
+      </w:pPr>
+      <w:r>
+        <w:rPr>
+          <w:rFonts w:ascii="Arial Black" w:eastAsia="Times New Roman" w:hAnsi="Arial Black" w:cs="Segoe UI"/>
+          <w:b/>
+          <w:bCs/>
+          <w:sz w:val="28"/>
+          <w:szCs w:val="28"/>
+        </w:rPr>
+        <w:t xml:space="preserve">(8) </w:t>
+      </w:r>
+      <w:r>
+        <w:rPr>
+          <w:rFonts w:ascii="Arial Black" w:eastAsia="Times New Roman" w:hAnsi="Arial Black" w:cs="Times New Roman"/>
+          <w:b/>
+          <w:bCs/>
+          <w:color w:val="212529"/>
+          <w:sz w:val="28"/>
+          <w:szCs w:val="28"/>
+        </w:rPr>
+        <w:t>Create a small database, which will be used to store data about books. </w:t>
+      </w:r>
+    </w:p>
+    <w:p>
+      <w:pPr>
+        <w:spacing w:after="0" w:line="240" w:lineRule="auto"/>
+        <w:jc w:val="both"/>
+        <w:rPr>
+          <w:rFonts w:ascii="Arial Black" w:eastAsia="Times New Roman" w:hAnsi="Arial Black" w:cs="Times New Roman"/>
+          <w:b/>
+          <w:bCs/>
+          <w:color w:val="212529"/>
+          <w:sz w:val="28"/>
+          <w:szCs w:val="28"/>
+        </w:rPr>
+      </w:pPr>
+      <w:r>
+        <w:rPr>
+          <w:rFonts w:ascii="Arial Black" w:eastAsia="Times New Roman" w:hAnsi="Arial Black" w:cs="Times New Roman"/>
+          <w:b/>
+          <w:bCs/>
+          <w:color w:val="212529"/>
+          <w:sz w:val="28"/>
+          <w:szCs w:val="28"/>
+        </w:rPr>
+        <w:t>For a certain book, we want to keep the following information:</w:t>
+      </w:r>
+    </w:p>
+    <w:p>
+      <w:pPr>
+        <w:numPr>
+          <w:ilvl w:val="0"/>
+          <w:numId w:val="4"/>
+        </w:numPr>
+        <w:spacing w:before="100" w:beforeAutospacing="1" w:after="100" w:afterAutospacing="1" w:line="240" w:lineRule="auto"/>
+        <w:jc w:val="both"/>
+        <w:rPr>
+          <w:rFonts w:ascii="Arial Black" w:eastAsia="Times New Roman" w:hAnsi="Arial Black" w:cs="Times New Roman"/>
+          <w:b/>
+          <w:bCs/>
+          <w:color w:val="212529"/>
+          <w:sz w:val="28"/>
+          <w:szCs w:val="28"/>
+        </w:rPr>
+      </w:pPr>
+      <w:r>
+        <w:rPr>
+          <w:rFonts w:ascii="Arial Black" w:eastAsia="Times New Roman" w:hAnsi="Arial Black" w:cs="Times New Roman"/>
+          <w:b/>
+          <w:bCs/>
+          <w:color w:val="212529"/>
+          <w:sz w:val="28"/>
+          <w:szCs w:val="28"/>
+        </w:rPr>
+        <w:t>Title</w:t>
+      </w:r>
+    </w:p>
+    <w:p>
+      <w:pPr>
+        <w:numPr>
+          <w:ilvl w:val="0"/>
+          <w:numId w:val="4"/>
+        </w:numPr>
+        <w:spacing w:before="100" w:beforeAutospacing="1" w:after="100" w:afterAutospacing="1" w:line="240" w:lineRule="auto"/>
+        <w:jc w:val="both"/>
+        <w:rPr>
+          <w:rFonts w:ascii="Arial Black" w:eastAsia="Times New Roman" w:hAnsi="Arial Black" w:cs="Times New Roman"/>
+          <w:b/>
+          <w:bCs/>
+          <w:color w:val="212529"/>
+          <w:sz w:val="28"/>
+          <w:szCs w:val="28"/>
+        </w:rPr>
+      </w:pPr>
+      <w:r>
+        <w:rPr>
+          <w:rFonts w:ascii="Arial Black" w:eastAsia="Times New Roman" w:hAnsi="Arial Black" w:cs="Times New Roman"/>
+          <w:b/>
+          <w:bCs/>
+          <w:color w:val="212529"/>
+          <w:sz w:val="28"/>
+          <w:szCs w:val="28"/>
+        </w:rPr>
+        <w:t>Author</w:t>
+      </w:r>
+    </w:p>
+    <w:p>
+      <w:pPr>
+        <w:spacing w:after="0" w:line="240" w:lineRule="auto"/>
+        <w:jc w:val="both"/>
+        <w:rPr>
+          <w:rFonts w:ascii="Arial Black" w:eastAsia="Times New Roman" w:hAnsi="Arial Black" w:cs="Times New Roman"/>
+          <w:b/>
+          <w:bCs/>
+          <w:color w:val="212529"/>
+          <w:sz w:val="28"/>
+          <w:szCs w:val="28"/>
+        </w:rPr>
+      </w:pPr>
+      <w:r>
+        <w:rPr>
+          <w:rFonts w:ascii="Arial Black" w:eastAsia="Times New Roman" w:hAnsi="Arial Black" w:cs="Times New Roman"/>
+          <w:b/>
+          <w:bCs/>
+          <w:color w:val="212529"/>
+          <w:sz w:val="28"/>
+          <w:szCs w:val="28"/>
+        </w:rPr>
+        <w:t>The program must be able to store 1000 books, and the user will be allowed to:</w:t>
+      </w:r>
+    </w:p>
+    <w:p>
+      <w:pPr>
+        <w:numPr>
+          <w:ilvl w:val="0"/>
+          <w:numId w:val="5"/>
+        </w:numPr>
+        <w:spacing w:before="100" w:beforeAutospacing="1" w:after="100" w:afterAutospacing="1" w:line="240" w:lineRule="auto"/>
+        <w:jc w:val="both"/>
+        <w:rPr>
+          <w:rFonts w:ascii="Arial Black" w:eastAsia="Times New Roman" w:hAnsi="Arial Black" w:cs="Times New Roman"/>
+          <w:b/>
+          <w:bCs/>
+          <w:color w:val="212529"/>
+          <w:sz w:val="28"/>
+          <w:szCs w:val="28"/>
+        </w:rPr>
+      </w:pPr>
+      <w:r>
+        <w:rPr>
+          <w:rFonts w:ascii="Arial Black" w:eastAsia="Times New Roman" w:hAnsi="Arial Black" w:cs="Times New Roman"/>
+          <w:b/>
+          <w:bCs/>
+          <w:color w:val="212529"/>
+          <w:sz w:val="28"/>
+          <w:szCs w:val="28"/>
+        </w:rPr>
+        <w:t>Add data for one book</w:t>
+      </w:r>
+    </w:p>
+    <w:p>
+      <w:pPr>
+        <w:numPr>
+          <w:ilvl w:val="0"/>
+          <w:numId w:val="5"/>
+        </w:numPr>
+        <w:spacing w:before="100" w:beforeAutospacing="1" w:after="100" w:afterAutospacing="1" w:line="240" w:lineRule="auto"/>
+        <w:jc w:val="both"/>
+        <w:rPr>
+          <w:rFonts w:ascii="Arial Black" w:eastAsia="Times New Roman" w:hAnsi="Arial Black" w:cs="Times New Roman"/>
+          <w:b/>
+          <w:bCs/>
+          <w:color w:val="212529"/>
+          <w:sz w:val="28"/>
+          <w:szCs w:val="28"/>
+        </w:rPr>
+      </w:pPr>
+      <w:r>
+        <w:rPr>
+          <w:rFonts w:ascii="Arial Black" w:eastAsia="Times New Roman" w:hAnsi="Arial Black" w:cs="Times New Roman"/>
+          <w:b/>
+          <w:bCs/>
+          <w:color w:val="212529"/>
+          <w:sz w:val="28"/>
+          <w:szCs w:val="28"/>
+        </w:rPr>
+        <w:t>Display all the entered books (just title and author, in the same line)</w:t>
+      </w:r>
+    </w:p>
+    <w:p>
+      <w:pPr>
+        <w:numPr>
+          <w:ilvl w:val="0"/>
+          <w:numId w:val="5"/>
+        </w:numPr>
+        <w:spacing w:before="100" w:beforeAutospacing="1" w:after="100" w:afterAutospacing="1" w:line="240" w:lineRule="auto"/>
+        <w:jc w:val="both"/>
+        <w:rPr>
+          <w:rFonts w:ascii="Arial Black" w:eastAsia="Times New Roman" w:hAnsi="Arial Black" w:cs="Times New Roman"/>
+          <w:b/>
+          <w:bCs/>
+          <w:color w:val="212529"/>
+          <w:sz w:val="28"/>
+          <w:szCs w:val="28"/>
+        </w:rPr>
+      </w:pPr>
+      <w:r>
+        <w:rPr>
+          <w:rFonts w:ascii="Arial Black" w:eastAsia="Times New Roman" w:hAnsi="Arial Black" w:cs="Times New Roman"/>
+          <w:b/>
+          <w:bCs/>
+          <w:color w:val="212529"/>
+          <w:sz w:val="28"/>
+          <w:szCs w:val="28"/>
+        </w:rPr>
+        <w:t>Search for the book(s) with a certain title</w:t>
+      </w:r>
+    </w:p>
+    <w:p>
+      <w:pPr>
+        <w:numPr>
+          <w:ilvl w:val="0"/>
+          <w:numId w:val="5"/>
+        </w:numPr>
+        <w:spacing w:before="100" w:beforeAutospacing="1" w:after="100" w:afterAutospacing="1" w:line="240" w:lineRule="auto"/>
+        <w:jc w:val="both"/>
+        <w:rPr>
+          <w:rFonts w:ascii="Arial Black" w:eastAsia="Times New Roman" w:hAnsi="Arial Black" w:cs="Times New Roman"/>
+          <w:b/>
+          <w:bCs/>
+          <w:color w:val="212529"/>
+          <w:sz w:val="28"/>
+          <w:szCs w:val="28"/>
+        </w:rPr>
+      </w:pPr>
+      <w:r>
+        <w:rPr>
+          <w:rFonts w:ascii="Arial Black" w:eastAsia="Times New Roman" w:hAnsi="Arial Black" w:cs="Times New Roman"/>
+          <w:b/>
+          <w:bCs/>
+          <w:color w:val="212529"/>
+          <w:sz w:val="28"/>
+          <w:szCs w:val="28"/>
+        </w:rPr>
+        <w:t>Delete a book at a known position (for example, book number 6)</w:t>
+      </w:r>
+    </w:p>
+    <w:p>
+      <w:pPr>
+        <w:numPr>
+          <w:ilvl w:val="0"/>
+          <w:numId w:val="5"/>
+        </w:numPr>
+        <w:spacing w:before="100" w:beforeAutospacing="1" w:after="100" w:afterAutospacing="1" w:line="240" w:lineRule="auto"/>
+        <w:jc w:val="both"/>
+        <w:rPr>
+          <w:rFonts w:ascii="Arial Black" w:eastAsia="Times New Roman" w:hAnsi="Arial Black" w:cs="Times New Roman"/>
+          <w:b/>
+          <w:bCs/>
+          <w:color w:val="212529"/>
+          <w:sz w:val="28"/>
+          <w:szCs w:val="28"/>
+        </w:rPr>
+      </w:pPr>
+      <w:r>
+        <w:rPr>
+          <w:rFonts w:ascii="Arial Black" w:eastAsia="Times New Roman" w:hAnsi="Arial Black" w:cs="Times New Roman"/>
+          <w:b/>
+          <w:bCs/>
+          <w:color w:val="212529"/>
+          <w:sz w:val="28"/>
+          <w:szCs w:val="28"/>
+        </w:rPr>
+        <w:t>Exit the program</w:t>
+      </w:r>
+    </w:p>
+    <w:p>
+      <w:pPr>
+        <w:shd w:val="clear" w:color="auto" w:fill="FFFFFF"/>
+        <w:spacing w:after="0" w:line="240" w:lineRule="auto"/>
+        <w:rPr>
+          <w:rFonts w:ascii="Segoe UI" w:eastAsia="Times New Roman" w:hAnsi="Segoe UI" w:cs="Segoe UI"/>
+          <w:color w:val="555555"/>
+          <w:sz w:val="21"/>
+          <w:szCs w:val="21"/>
+        </w:rPr>
+      </w:pPr>
     </w:p>
     <w:p>
       <w:pPr>
@@ -2902,6 +3200,155 @@
 <file path=word/numbering.xml><?xml version="1.0" encoding="utf-8"?>
 <w:numbering xmlns:wpc="http://schemas.microsoft.com/office/word/2010/wordprocessingCanvas" xmlns:cx="http://schemas.microsoft.com/office/drawing/2014/chartex" xmlns:cx1="http://schemas.microsoft.com/office/drawing/2015/9/8/chartex" xmlns:cx2="http://schemas.microsoft.com/office/drawing/2015/10/21/chartex" xmlns:cx3="http://schemas.microsoft.com/office/drawing/2016/5/9/chartex" xmlns:cx4="http://schemas.microsoft.com/office/drawing/2016/5/10/chartex" xmlns:cx5="http://schemas.microsoft.com/office/drawing/2016/5/11/chartex" xmlns:cx6="http://schemas.microsoft.com/office/drawing/2016/5/12/chartex" xmlns:cx7="http://schemas.microsoft.com/office/drawing/2016/5/13/chartex" xmlns:cx8="http://schemas.microsoft.com/office/drawing/2016/5/14/chartex" xmlns:mc="http://schemas.openxmlformats.org/markup-compatibility/2006" xmlns:aink="http://schemas.microsoft.com/office/drawing/2016/ink" xmlns:am3d="http://schemas.microsoft.com/office/drawing/2017/model3d" xmlns:o="urn:schemas-microsoft-com:office:office" xmlns:r="http://schemas.openxmlformats.org/officeDocument/2006/relationships" xmlns:m="http://schemas.openxmlformats.org/officeDocument/2006/math" xmlns:v="urn:schemas-microsoft-com:vml" xmlns:wp14="http://schemas.microsoft.com/office/word/2010/wordprocessingDrawing" xmlns:wp="http://schemas.openxmlformats.org/drawingml/2006/wordprocessingDrawing" xmlns:w10="urn:schemas-microsoft-com:office:word" xmlns:w="http://schemas.openxmlformats.org/wordprocessingml/2006/main" xmlns:w14="http://schemas.microsoft.com/office/word/2010/wordml" xmlns:w15="http://schemas.microsoft.com/office/word/2012/wordml" xmlns:w16cex="http://schemas.microsoft.com/office/word/2018/wordml/cex" xmlns:w16cid="http://schemas.microsoft.com/office/word/2016/wordml/cid" xmlns:w16="http://schemas.microsoft.com/office/word/2018/wordml" xmlns:w16sdtdh="http://schemas.microsoft.com/office/word/2020/wordml/sdtdatahash" xmlns:w16se="http://schemas.microsoft.com/office/word/2015/wordml/symex" xmlns:wpg="http://schemas.microsoft.com/office/word/2010/wordprocessingGroup" xmlns:wpi="http://schemas.microsoft.com/office/word/2010/wordprocessingInk" xmlns:wne="http://schemas.microsoft.com/office/word/2006/wordml" xmlns:wps="http://schemas.microsoft.com/office/word/2010/wordprocessingShape" mc:Ignorable="w14 w15 w16se w16cid w16 w16cex w16sdtdh wp14">
   <w:abstractNum w:abstractNumId="0" w15:restartNumberingAfterBreak="0">
+    <w:nsid w:val="0839209B"/>
+    <w:multiLevelType w:val="multilevel"/>
+    <w:tmpl w:val="3EF25970"/>
+    <w:lvl w:ilvl="0">
+      <w:start w:val="1"/>
+      <w:numFmt w:val="bullet"/>
+      <w:lvlText w:val=""/>
+      <w:lvlJc w:val="left"/>
+      <w:pPr>
+        <w:tabs>
+          <w:tab w:val="num" w:pos="720"/>
+        </w:tabs>
+        <w:ind w:left="720" w:hanging="360"/>
+      </w:pPr>
+      <w:rPr>
+        <w:rFonts w:ascii="Symbol" w:hAnsi="Symbol" w:hint="default"/>
+        <w:sz w:val="20"/>
+      </w:rPr>
+    </w:lvl>
+    <w:lvl w:ilvl="1" w:tentative="1">
+      <w:start w:val="1"/>
+      <w:numFmt w:val="bullet"/>
+      <w:lvlText w:val="o"/>
+      <w:lvlJc w:val="left"/>
+      <w:pPr>
+        <w:tabs>
+          <w:tab w:val="num" w:pos="1440"/>
+        </w:tabs>
+        <w:ind w:left="1440" w:hanging="360"/>
+      </w:pPr>
+      <w:rPr>
+        <w:rFonts w:ascii="Courier New" w:hAnsi="Courier New" w:hint="default"/>
+        <w:sz w:val="20"/>
+      </w:rPr>
+    </w:lvl>
+    <w:lvl w:ilvl="2" w:tentative="1">
+      <w:start w:val="1"/>
+      <w:numFmt w:val="bullet"/>
+      <w:lvlText w:val=""/>
+      <w:lvlJc w:val="left"/>
+      <w:pPr>
+        <w:tabs>
+          <w:tab w:val="num" w:pos="2160"/>
+        </w:tabs>
+        <w:ind w:left="2160" w:hanging="360"/>
+      </w:pPr>
+      <w:rPr>
+        <w:rFonts w:ascii="Wingdings" w:hAnsi="Wingdings" w:hint="default"/>
+        <w:sz w:val="20"/>
+      </w:rPr>
+    </w:lvl>
+    <w:lvl w:ilvl="3" w:tentative="1">
+      <w:start w:val="1"/>
+      <w:numFmt w:val="bullet"/>
+      <w:lvlText w:val=""/>
+      <w:lvlJc w:val="left"/>
+      <w:pPr>
+        <w:tabs>
+          <w:tab w:val="num" w:pos="2880"/>
+        </w:tabs>
+        <w:ind w:left="2880" w:hanging="360"/>
+      </w:pPr>
+      <w:rPr>
+        <w:rFonts w:ascii="Wingdings" w:hAnsi="Wingdings" w:hint="default"/>
+        <w:sz w:val="20"/>
+      </w:rPr>
+    </w:lvl>
+    <w:lvl w:ilvl="4" w:tentative="1">
+      <w:start w:val="1"/>
+      <w:numFmt w:val="bullet"/>
+      <w:lvlText w:val=""/>
+      <w:lvlJc w:val="left"/>
+      <w:pPr>
+        <w:tabs>
+          <w:tab w:val="num" w:pos="3600"/>
+        </w:tabs>
+        <w:ind w:left="3600" w:hanging="360"/>
+      </w:pPr>
+      <w:rPr>
+        <w:rFonts w:ascii="Wingdings" w:hAnsi="Wingdings" w:hint="default"/>
+        <w:sz w:val="20"/>
+      </w:rPr>
+    </w:lvl>
+    <w:lvl w:ilvl="5" w:tentative="1">
+      <w:start w:val="1"/>
+      <w:numFmt w:val="bullet"/>
+      <w:lvlText w:val=""/>
+      <w:lvlJc w:val="left"/>
+      <w:pPr>
+        <w:tabs>
+          <w:tab w:val="num" w:pos="4320"/>
+        </w:tabs>
+        <w:ind w:left="4320" w:hanging="360"/>
+      </w:pPr>
+      <w:rPr>
+        <w:rFonts w:ascii="Wingdings" w:hAnsi="Wingdings" w:hint="default"/>
+        <w:sz w:val="20"/>
+      </w:rPr>
+    </w:lvl>
+    <w:lvl w:ilvl="6" w:tentative="1">
+      <w:start w:val="1"/>
+      <w:numFmt w:val="bullet"/>
+      <w:lvlText w:val=""/>
+      <w:lvlJc w:val="left"/>
+      <w:pPr>
+        <w:tabs>
+          <w:tab w:val="num" w:pos="5040"/>
+        </w:tabs>
+        <w:ind w:left="5040" w:hanging="360"/>
+      </w:pPr>
+      <w:rPr>
+        <w:rFonts w:ascii="Wingdings" w:hAnsi="Wingdings" w:hint="default"/>
+        <w:sz w:val="20"/>
+      </w:rPr>
+    </w:lvl>
+    <w:lvl w:ilvl="7" w:tentative="1">
+      <w:start w:val="1"/>
+      <w:numFmt w:val="bullet"/>
+      <w:lvlText w:val=""/>
+      <w:lvlJc w:val="left"/>
+      <w:pPr>
+        <w:tabs>
+          <w:tab w:val="num" w:pos="5760"/>
+        </w:tabs>
+        <w:ind w:left="5760" w:hanging="360"/>
+      </w:pPr>
+      <w:rPr>
+        <w:rFonts w:ascii="Wingdings" w:hAnsi="Wingdings" w:hint="default"/>
+        <w:sz w:val="20"/>
+      </w:rPr>
+    </w:lvl>
+    <w:lvl w:ilvl="8" w:tentative="1">
+      <w:start w:val="1"/>
+      <w:numFmt w:val="bullet"/>
+      <w:lvlText w:val=""/>
+      <w:lvlJc w:val="left"/>
+      <w:pPr>
+        <w:tabs>
+          <w:tab w:val="num" w:pos="6480"/>
+        </w:tabs>
+        <w:ind w:left="6480" w:hanging="360"/>
+      </w:pPr>
+      <w:rPr>
+        <w:rFonts w:ascii="Wingdings" w:hAnsi="Wingdings" w:hint="default"/>
+        <w:sz w:val="20"/>
+      </w:rPr>
+    </w:lvl>
+  </w:abstractNum>
+  <w:abstractNum w:abstractNumId="1" w15:restartNumberingAfterBreak="0">
     <w:nsid w:val="1E7930AE"/>
     <w:multiLevelType w:val="multilevel"/>
     <w:tmpl w:val="8C44854A"/>
@@ -3014,7 +3461,7 @@
       </w:pPr>
     </w:lvl>
   </w:abstractNum>
-  <w:abstractNum w:abstractNumId="1" w15:restartNumberingAfterBreak="0">
+  <w:abstractNum w:abstractNumId="2" w15:restartNumberingAfterBreak="0">
     <w:nsid w:val="37D10779"/>
     <w:multiLevelType w:val="hybridMultilevel"/>
     <w:tmpl w:val="A62EC606"/>
@@ -3127,7 +3574,7 @@
       </w:rPr>
     </w:lvl>
   </w:abstractNum>
-  <w:abstractNum w:abstractNumId="2" w15:restartNumberingAfterBreak="0">
+  <w:abstractNum w:abstractNumId="3" w15:restartNumberingAfterBreak="0">
     <w:nsid w:val="3B555B6C"/>
     <w:multiLevelType w:val="multilevel"/>
     <w:tmpl w:val="0E5A008C"/>
@@ -3240,14 +3687,169 @@
       </w:pPr>
     </w:lvl>
   </w:abstractNum>
+  <w:abstractNum w:abstractNumId="4" w15:restartNumberingAfterBreak="0">
+    <w:nsid w:val="55D75B36"/>
+    <w:multiLevelType w:val="multilevel"/>
+    <w:tmpl w:val="02908DFA"/>
+    <w:lvl w:ilvl="0">
+      <w:start w:val="1"/>
+      <w:numFmt w:val="bullet"/>
+      <w:lvlText w:val=""/>
+      <w:lvlJc w:val="left"/>
+      <w:pPr>
+        <w:tabs>
+          <w:tab w:val="num" w:pos="720"/>
+        </w:tabs>
+        <w:ind w:left="720" w:hanging="360"/>
+      </w:pPr>
+      <w:rPr>
+        <w:rFonts w:ascii="Symbol" w:hAnsi="Symbol" w:hint="default"/>
+        <w:sz w:val="20"/>
+      </w:rPr>
+    </w:lvl>
+    <w:lvl w:ilvl="1" w:tentative="1">
+      <w:start w:val="1"/>
+      <w:numFmt w:val="bullet"/>
+      <w:lvlText w:val="o"/>
+      <w:lvlJc w:val="left"/>
+      <w:pPr>
+        <w:tabs>
+          <w:tab w:val="num" w:pos="1440"/>
+        </w:tabs>
+        <w:ind w:left="1440" w:hanging="360"/>
+      </w:pPr>
+      <w:rPr>
+        <w:rFonts w:ascii="Courier New" w:hAnsi="Courier New" w:hint="default"/>
+        <w:sz w:val="20"/>
+      </w:rPr>
+    </w:lvl>
+    <w:lvl w:ilvl="2" w:tentative="1">
+      <w:start w:val="1"/>
+      <w:numFmt w:val="bullet"/>
+      <w:lvlText w:val=""/>
+      <w:lvlJc w:val="left"/>
+      <w:pPr>
+        <w:tabs>
+          <w:tab w:val="num" w:pos="2160"/>
+        </w:tabs>
+        <w:ind w:left="2160" w:hanging="360"/>
+      </w:pPr>
+      <w:rPr>
+        <w:rFonts w:ascii="Wingdings" w:hAnsi="Wingdings" w:hint="default"/>
+        <w:sz w:val="20"/>
+      </w:rPr>
+    </w:lvl>
+    <w:lvl w:ilvl="3" w:tentative="1">
+      <w:start w:val="1"/>
+      <w:numFmt w:val="bullet"/>
+      <w:lvlText w:val=""/>
+      <w:lvlJc w:val="left"/>
+      <w:pPr>
+        <w:tabs>
+          <w:tab w:val="num" w:pos="2880"/>
+        </w:tabs>
+        <w:ind w:left="2880" w:hanging="360"/>
+      </w:pPr>
+      <w:rPr>
+        <w:rFonts w:ascii="Wingdings" w:hAnsi="Wingdings" w:hint="default"/>
+        <w:sz w:val="20"/>
+      </w:rPr>
+    </w:lvl>
+    <w:lvl w:ilvl="4" w:tentative="1">
+      <w:start w:val="1"/>
+      <w:numFmt w:val="bullet"/>
+      <w:lvlText w:val=""/>
+      <w:lvlJc w:val="left"/>
+      <w:pPr>
+        <w:tabs>
+          <w:tab w:val="num" w:pos="3600"/>
+        </w:tabs>
+        <w:ind w:left="3600" w:hanging="360"/>
+      </w:pPr>
+      <w:rPr>
+        <w:rFonts w:ascii="Wingdings" w:hAnsi="Wingdings" w:hint="default"/>
+        <w:sz w:val="20"/>
+      </w:rPr>
+    </w:lvl>
+    <w:lvl w:ilvl="5" w:tentative="1">
+      <w:start w:val="1"/>
+      <w:numFmt w:val="bullet"/>
+      <w:lvlText w:val=""/>
+      <w:lvlJc w:val="left"/>
+      <w:pPr>
+        <w:tabs>
+          <w:tab w:val="num" w:pos="4320"/>
+        </w:tabs>
+        <w:ind w:left="4320" w:hanging="360"/>
+      </w:pPr>
+      <w:rPr>
+        <w:rFonts w:ascii="Wingdings" w:hAnsi="Wingdings" w:hint="default"/>
+        <w:sz w:val="20"/>
+      </w:rPr>
+    </w:lvl>
+    <w:lvl w:ilvl="6" w:tentative="1">
+      <w:start w:val="1"/>
+      <w:numFmt w:val="bullet"/>
+      <w:lvlText w:val=""/>
+      <w:lvlJc w:val="left"/>
+      <w:pPr>
+        <w:tabs>
+          <w:tab w:val="num" w:pos="5040"/>
+        </w:tabs>
+        <w:ind w:left="5040" w:hanging="360"/>
+      </w:pPr>
+      <w:rPr>
+        <w:rFonts w:ascii="Wingdings" w:hAnsi="Wingdings" w:hint="default"/>
+        <w:sz w:val="20"/>
+      </w:rPr>
+    </w:lvl>
+    <w:lvl w:ilvl="7" w:tentative="1">
+      <w:start w:val="1"/>
+      <w:numFmt w:val="bullet"/>
+      <w:lvlText w:val=""/>
+      <w:lvlJc w:val="left"/>
+      <w:pPr>
+        <w:tabs>
+          <w:tab w:val="num" w:pos="5760"/>
+        </w:tabs>
+        <w:ind w:left="5760" w:hanging="360"/>
+      </w:pPr>
+      <w:rPr>
+        <w:rFonts w:ascii="Wingdings" w:hAnsi="Wingdings" w:hint="default"/>
+        <w:sz w:val="20"/>
+      </w:rPr>
+    </w:lvl>
+    <w:lvl w:ilvl="8" w:tentative="1">
+      <w:start w:val="1"/>
+      <w:numFmt w:val="bullet"/>
+      <w:lvlText w:val=""/>
+      <w:lvlJc w:val="left"/>
+      <w:pPr>
+        <w:tabs>
+          <w:tab w:val="num" w:pos="6480"/>
+        </w:tabs>
+        <w:ind w:left="6480" w:hanging="360"/>
+      </w:pPr>
+      <w:rPr>
+        <w:rFonts w:ascii="Wingdings" w:hAnsi="Wingdings" w:hint="default"/>
+        <w:sz w:val="20"/>
+      </w:rPr>
+    </w:lvl>
+  </w:abstractNum>
   <w:num w:numId="1">
+    <w:abstractNumId w:val="3"/>
+  </w:num>
+  <w:num w:numId="2">
     <w:abstractNumId w:val="2"/>
   </w:num>
-  <w:num w:numId="2">
+  <w:num w:numId="3">
     <w:abstractNumId w:val="1"/>
   </w:num>
-  <w:num w:numId="3">
+  <w:num w:numId="4">
     <w:abstractNumId w:val="0"/>
+  </w:num>
+  <w:num w:numId="5">
+    <w:abstractNumId w:val="4"/>
   </w:num>
 </w:numbering>
 </file>

</xml_diff>

<commit_message>
Modified   TASKS.docx Modified   TaskSolutions/TaskSeven.cs Missing    ~$TASKS.docx
</commit_message>
<xml_diff>
--- a/TASKS.docx
+++ b/TASKS.docx
@@ -61,25 +61,7 @@
           <w:sz w:val="28"/>
           <w:szCs w:val="28"/>
         </w:rPr>
-        <w:t xml:space="preserve"> (</w:t>
-      </w:r>
-      <w:proofErr w:type="gramStart"/>
-      <w:r>
-        <w:rPr>
-          <w:rFonts w:ascii="Arial Black" w:hAnsi="Arial Black"/>
-          <w:sz w:val="28"/>
-          <w:szCs w:val="28"/>
-        </w:rPr>
-        <w:t>e.g.</w:t>
-      </w:r>
-      <w:proofErr w:type="gramEnd"/>
-      <w:r>
-        <w:rPr>
-          <w:rFonts w:ascii="Arial Black" w:hAnsi="Arial Black"/>
-          <w:sz w:val="28"/>
-          <w:szCs w:val="28"/>
-        </w:rPr>
-        <w:t xml:space="preserve"> 2011) and performs the following actions:</w:t>
+        <w:t xml:space="preserve"> (e.g. 2011) and performs the following actions:</w:t>
       </w:r>
     </w:p>
     <w:p>
@@ -1146,25 +1128,7 @@
           <w:sz w:val="28"/>
           <w:szCs w:val="28"/>
         </w:rPr>
-        <w:t xml:space="preserve">(b) Write a C# Sharp program to remove the character in a given position of a given string. The given position will be in the range </w:t>
-      </w:r>
-      <w:proofErr w:type="gramStart"/>
-      <w:r>
-        <w:rPr>
-          <w:rFonts w:ascii="Arial Black" w:eastAsia="Times New Roman" w:hAnsi="Arial Black" w:cs="Helvetica"/>
-          <w:sz w:val="28"/>
-          <w:szCs w:val="28"/>
-        </w:rPr>
-        <w:t>0..</w:t>
-      </w:r>
-      <w:proofErr w:type="gramEnd"/>
-      <w:r>
-        <w:rPr>
-          <w:rFonts w:ascii="Arial Black" w:eastAsia="Times New Roman" w:hAnsi="Arial Black" w:cs="Helvetica"/>
-          <w:sz w:val="28"/>
-          <w:szCs w:val="28"/>
-        </w:rPr>
-        <w:t xml:space="preserve"> string length -1 inclusive.  </w:t>
+        <w:t xml:space="preserve">(b) Write a C# Sharp program to remove the character in a given position of a given string. The given position will be in the range 0.. string length -1 inclusive.  </w:t>
       </w:r>
     </w:p>
     <w:p>
@@ -2116,7 +2080,6 @@
         </w:rPr>
         <w:t>07</w:t>
       </w:r>
-      <w:proofErr w:type="gramStart"/>
       <w:r>
         <w:rPr>
           <w:rFonts w:ascii="Arial Black" w:eastAsia="Times New Roman" w:hAnsi="Arial Black" w:cs="Courier New"/>
@@ -2139,16 +2102,7 @@
           <w:sz w:val="28"/>
           <w:szCs w:val="28"/>
         </w:rPr>
-        <w:t>A</w:t>
-      </w:r>
-      <w:proofErr w:type="gramEnd"/>
-      <w:r>
-        <w:rPr>
-          <w:rFonts w:ascii="Arial Black" w:eastAsia="Times New Roman" w:hAnsi="Arial Black" w:cs="Segoe UI"/>
-          <w:sz w:val="28"/>
-          <w:szCs w:val="28"/>
-        </w:rPr>
-        <w:t xml:space="preserve"> company dealing with marketing wants to keep a data record of its employees. Each record should have the following characteristic – first name, last name, age, gender (‘m’ or ‘f’) and unique employee number (27560000 to 27569999). Declare appropriate variables needed to maintain the information for an employee by using the appropriate data types and attribute names.</w:t>
+        <w:t>A company dealing with marketing wants to keep a data record of its employees. Each record should have the following characteristic – first name, last name, age, gender (‘m’ or ‘f’) and unique employee number (27560000 to 27569999). Declare appropriate variables needed to maintain the information for an employee by using the appropriate data types and attribute names.</w:t>
       </w:r>
     </w:p>
     <w:p>
@@ -2938,25 +2892,7 @@
           <w:sz w:val="28"/>
           <w:szCs w:val="28"/>
         </w:rPr>
-        <w:t xml:space="preserve">Qu2: Write a program to display student information. Accept Student’s name, </w:t>
-      </w:r>
-      <w:proofErr w:type="gramStart"/>
-      <w:r>
-        <w:rPr>
-          <w:rFonts w:ascii="Arial Black" w:eastAsia="Times New Roman" w:hAnsi="Arial Black" w:cs="Helvetica"/>
-          <w:sz w:val="28"/>
-          <w:szCs w:val="28"/>
-        </w:rPr>
-        <w:t>Roll</w:t>
-      </w:r>
-      <w:proofErr w:type="gramEnd"/>
-      <w:r>
-        <w:rPr>
-          <w:rFonts w:ascii="Arial Black" w:eastAsia="Times New Roman" w:hAnsi="Arial Black" w:cs="Helvetica"/>
-          <w:sz w:val="28"/>
-          <w:szCs w:val="28"/>
-        </w:rPr>
-        <w:t xml:space="preserve"> no, Age, class, and university name and display it on console.</w:t>
+        <w:t>Qu2: Write a program to display student information. Accept Student’s name, Roll no, Age, class, and university name and display it on console.</w:t>
       </w:r>
     </w:p>
     <w:p>
@@ -3144,13 +3080,33 @@
           <w:szCs w:val="28"/>
         </w:rPr>
       </w:pPr>
-      <w:r>
-        <w:rPr>
-          <w:rFonts w:ascii="Arial Black" w:hAnsi="Arial Black"/>
-          <w:sz w:val="28"/>
-          <w:szCs w:val="28"/>
-        </w:rPr>
-        <w:t>https://exercisescsharp.blogspot.com/2013/04/601-classes-student-teacher.html</w:t>
+      <w:hyperlink r:id="rId8" w:history="1">
+        <w:r>
+          <w:rPr>
+            <w:rStyle w:val="Hyperlink"/>
+            <w:rFonts w:ascii="Arial Black" w:hAnsi="Arial Black"/>
+            <w:sz w:val="28"/>
+            <w:szCs w:val="28"/>
+          </w:rPr>
+          <w:t>https://exercisescsharp.blogspot.com/2013/04/601-classes-student-teacher.html</w:t>
+        </w:r>
+      </w:hyperlink>
+    </w:p>
+    <w:p>
+      <w:pPr>
+        <w:rPr>
+          <w:rFonts w:ascii="Arial Black" w:hAnsi="Arial Black"/>
+          <w:sz w:val="28"/>
+          <w:szCs w:val="28"/>
+        </w:rPr>
+      </w:pPr>
+      <w:r>
+        <w:rPr>
+          <w:rFonts w:ascii="Arial Black" w:hAnsi="Arial Black"/>
+          <w:sz w:val="28"/>
+          <w:szCs w:val="28"/>
+        </w:rPr>
+        <w:t>https://www.completecsharptutorial.com/basic/variables-datatypes-exercises.php</w:t>
       </w:r>
     </w:p>
     <w:p>

</xml_diff>